<commit_message>
latest tweaked version of analysis and files
</commit_message>
<xml_diff>
--- a/07-project-1-challenge/git_trail/Github updates 22-01-03.docx
+++ b/07-project-1-challenge/git_trail/Github updates 22-01-03.docx
@@ -1141,6 +1141,2836 @@
         </w:rPr>
       </w:pPr>
     </w:p>
+    <w:p>
+      <w:proofErr w:type="spellStart"/>
+      <w:r>
+        <w:rPr>
+          <w:highlight w:val="yellow"/>
+        </w:rPr>
+        <w:t>Github</w:t>
+      </w:r>
+      <w:proofErr w:type="spellEnd"/>
+      <w:r>
+        <w:rPr>
+          <w:highlight w:val="yellow"/>
+        </w:rPr>
+        <w:t xml:space="preserve"> updates 22-01-0</w:t>
+      </w:r>
+      <w:r>
+        <w:rPr>
+          <w:highlight w:val="yellow"/>
+        </w:rPr>
+        <w:t>3 10:30</w:t>
+      </w:r>
+    </w:p>
+    <w:p>
+      <w:pPr>
+        <w:autoSpaceDE w:val="0"/>
+        <w:autoSpaceDN w:val="0"/>
+        <w:adjustRightInd w:val="0"/>
+        <w:spacing w:after="0" w:line="240" w:lineRule="auto"/>
+        <w:rPr>
+          <w:rFonts w:ascii="Lucida Console" w:hAnsi="Lucida Console" w:cs="Lucida Console"/>
+          <w:sz w:val="18"/>
+          <w:szCs w:val="18"/>
+        </w:rPr>
+      </w:pPr>
+      <w:r>
+        <w:rPr>
+          <w:rFonts w:ascii="Lucida Console" w:hAnsi="Lucida Console" w:cs="Lucida Console"/>
+          <w:sz w:val="18"/>
+          <w:szCs w:val="18"/>
+        </w:rPr>
+        <w:t>(base)</w:t>
+      </w:r>
+    </w:p>
+    <w:p>
+      <w:pPr>
+        <w:autoSpaceDE w:val="0"/>
+        <w:autoSpaceDN w:val="0"/>
+        <w:adjustRightInd w:val="0"/>
+        <w:spacing w:after="0" w:line="240" w:lineRule="auto"/>
+        <w:rPr>
+          <w:rFonts w:ascii="Lucida Console" w:hAnsi="Lucida Console" w:cs="Lucida Console"/>
+          <w:color w:val="00BFBF"/>
+          <w:sz w:val="18"/>
+          <w:szCs w:val="18"/>
+        </w:rPr>
+      </w:pPr>
+      <w:r>
+        <w:rPr>
+          <w:rFonts w:ascii="Lucida Console" w:hAnsi="Lucida Console" w:cs="Lucida Console"/>
+          <w:color w:val="00BF00"/>
+          <w:sz w:val="18"/>
+          <w:szCs w:val="18"/>
+        </w:rPr>
+        <w:t xml:space="preserve">mikem@LAPTOP-KTHD3BDM </w:t>
+      </w:r>
+      <w:r>
+        <w:rPr>
+          <w:rFonts w:ascii="Lucida Console" w:hAnsi="Lucida Console" w:cs="Lucida Console"/>
+          <w:color w:val="BF00BF"/>
+          <w:sz w:val="18"/>
+          <w:szCs w:val="18"/>
+        </w:rPr>
+        <w:t xml:space="preserve">MINGW64 </w:t>
+      </w:r>
+      <w:r>
+        <w:rPr>
+          <w:rFonts w:ascii="Lucida Console" w:hAnsi="Lucida Console" w:cs="Lucida Console"/>
+          <w:color w:val="BFBF00"/>
+          <w:sz w:val="18"/>
+          <w:szCs w:val="18"/>
+        </w:rPr>
+        <w:t>~/Desktop/project_1</w:t>
+      </w:r>
+      <w:r>
+        <w:rPr>
+          <w:rFonts w:ascii="Lucida Console" w:hAnsi="Lucida Console" w:cs="Lucida Console"/>
+          <w:color w:val="00BFBF"/>
+          <w:sz w:val="18"/>
+          <w:szCs w:val="18"/>
+        </w:rPr>
+        <w:t xml:space="preserve"> (main)</w:t>
+      </w:r>
+    </w:p>
+    <w:p>
+      <w:pPr>
+        <w:autoSpaceDE w:val="0"/>
+        <w:autoSpaceDN w:val="0"/>
+        <w:adjustRightInd w:val="0"/>
+        <w:spacing w:after="0" w:line="240" w:lineRule="auto"/>
+        <w:rPr>
+          <w:rFonts w:ascii="Lucida Console" w:hAnsi="Lucida Console" w:cs="Lucida Console"/>
+          <w:sz w:val="18"/>
+          <w:szCs w:val="18"/>
+        </w:rPr>
+      </w:pPr>
+      <w:r>
+        <w:rPr>
+          <w:rFonts w:ascii="Lucida Console" w:hAnsi="Lucida Console" w:cs="Lucida Console"/>
+          <w:sz w:val="18"/>
+          <w:szCs w:val="18"/>
+        </w:rPr>
+        <w:t>$ git status</w:t>
+      </w:r>
+    </w:p>
+    <w:p>
+      <w:pPr>
+        <w:autoSpaceDE w:val="0"/>
+        <w:autoSpaceDN w:val="0"/>
+        <w:adjustRightInd w:val="0"/>
+        <w:spacing w:after="0" w:line="240" w:lineRule="auto"/>
+        <w:rPr>
+          <w:rFonts w:ascii="Lucida Console" w:hAnsi="Lucida Console" w:cs="Lucida Console"/>
+          <w:sz w:val="18"/>
+          <w:szCs w:val="18"/>
+        </w:rPr>
+      </w:pPr>
+      <w:r>
+        <w:rPr>
+          <w:rFonts w:ascii="Lucida Console" w:hAnsi="Lucida Console" w:cs="Lucida Console"/>
+          <w:sz w:val="18"/>
+          <w:szCs w:val="18"/>
+        </w:rPr>
+        <w:t>On branch main</w:t>
+      </w:r>
+    </w:p>
+    <w:p>
+      <w:pPr>
+        <w:autoSpaceDE w:val="0"/>
+        <w:autoSpaceDN w:val="0"/>
+        <w:adjustRightInd w:val="0"/>
+        <w:spacing w:after="0" w:line="240" w:lineRule="auto"/>
+        <w:rPr>
+          <w:rFonts w:ascii="Lucida Console" w:hAnsi="Lucida Console" w:cs="Lucida Console"/>
+          <w:sz w:val="18"/>
+          <w:szCs w:val="18"/>
+        </w:rPr>
+      </w:pPr>
+      <w:r>
+        <w:rPr>
+          <w:rFonts w:ascii="Lucida Console" w:hAnsi="Lucida Console" w:cs="Lucida Console"/>
+          <w:sz w:val="18"/>
+          <w:szCs w:val="18"/>
+        </w:rPr>
+        <w:t>Your branch is up to date with 'origin/main'.</w:t>
+      </w:r>
+    </w:p>
+    <w:p>
+      <w:pPr>
+        <w:autoSpaceDE w:val="0"/>
+        <w:autoSpaceDN w:val="0"/>
+        <w:adjustRightInd w:val="0"/>
+        <w:spacing w:after="0" w:line="240" w:lineRule="auto"/>
+        <w:rPr>
+          <w:rFonts w:ascii="Lucida Console" w:hAnsi="Lucida Console" w:cs="Lucida Console"/>
+          <w:sz w:val="18"/>
+          <w:szCs w:val="18"/>
+        </w:rPr>
+      </w:pPr>
+    </w:p>
+    <w:p>
+      <w:pPr>
+        <w:autoSpaceDE w:val="0"/>
+        <w:autoSpaceDN w:val="0"/>
+        <w:adjustRightInd w:val="0"/>
+        <w:spacing w:after="0" w:line="240" w:lineRule="auto"/>
+        <w:rPr>
+          <w:rFonts w:ascii="Lucida Console" w:hAnsi="Lucida Console" w:cs="Lucida Console"/>
+          <w:sz w:val="18"/>
+          <w:szCs w:val="18"/>
+        </w:rPr>
+      </w:pPr>
+      <w:r>
+        <w:rPr>
+          <w:rFonts w:ascii="Lucida Console" w:hAnsi="Lucida Console" w:cs="Lucida Console"/>
+          <w:sz w:val="18"/>
+          <w:szCs w:val="18"/>
+        </w:rPr>
+        <w:t>Changes not staged for commit:</w:t>
+      </w:r>
+    </w:p>
+    <w:p>
+      <w:pPr>
+        <w:autoSpaceDE w:val="0"/>
+        <w:autoSpaceDN w:val="0"/>
+        <w:adjustRightInd w:val="0"/>
+        <w:spacing w:after="0" w:line="240" w:lineRule="auto"/>
+        <w:rPr>
+          <w:rFonts w:ascii="Lucida Console" w:hAnsi="Lucida Console" w:cs="Lucida Console"/>
+          <w:sz w:val="18"/>
+          <w:szCs w:val="18"/>
+        </w:rPr>
+      </w:pPr>
+      <w:r>
+        <w:rPr>
+          <w:rFonts w:ascii="Lucida Console" w:hAnsi="Lucida Console" w:cs="Lucida Console"/>
+          <w:sz w:val="18"/>
+          <w:szCs w:val="18"/>
+        </w:rPr>
+        <w:t xml:space="preserve">  (use "git add &lt;file&gt;..." to update what will be committed)</w:t>
+      </w:r>
+    </w:p>
+    <w:p>
+      <w:pPr>
+        <w:autoSpaceDE w:val="0"/>
+        <w:autoSpaceDN w:val="0"/>
+        <w:adjustRightInd w:val="0"/>
+        <w:spacing w:after="0" w:line="240" w:lineRule="auto"/>
+        <w:rPr>
+          <w:rFonts w:ascii="Lucida Console" w:hAnsi="Lucida Console" w:cs="Lucida Console"/>
+          <w:sz w:val="18"/>
+          <w:szCs w:val="18"/>
+        </w:rPr>
+      </w:pPr>
+      <w:r>
+        <w:rPr>
+          <w:rFonts w:ascii="Lucida Console" w:hAnsi="Lucida Console" w:cs="Lucida Console"/>
+          <w:sz w:val="18"/>
+          <w:szCs w:val="18"/>
+        </w:rPr>
+        <w:t xml:space="preserve">  (use "git restore &lt;file&gt;..." to discard changes in working directory)</w:t>
+      </w:r>
+    </w:p>
+    <w:p>
+      <w:pPr>
+        <w:autoSpaceDE w:val="0"/>
+        <w:autoSpaceDN w:val="0"/>
+        <w:adjustRightInd w:val="0"/>
+        <w:spacing w:after="0" w:line="240" w:lineRule="auto"/>
+        <w:rPr>
+          <w:rFonts w:ascii="Lucida Console" w:hAnsi="Lucida Console" w:cs="Lucida Console"/>
+          <w:color w:val="BF0000"/>
+          <w:sz w:val="18"/>
+          <w:szCs w:val="18"/>
+        </w:rPr>
+      </w:pPr>
+      <w:r>
+        <w:rPr>
+          <w:rFonts w:ascii="Lucida Console" w:hAnsi="Lucida Console" w:cs="Lucida Console"/>
+          <w:sz w:val="18"/>
+          <w:szCs w:val="18"/>
+        </w:rPr>
+        <w:t xml:space="preserve">        </w:t>
+      </w:r>
+      <w:r>
+        <w:rPr>
+          <w:rFonts w:ascii="Lucida Console" w:hAnsi="Lucida Console" w:cs="Lucida Console"/>
+          <w:color w:val="BF0000"/>
+          <w:sz w:val="18"/>
+          <w:szCs w:val="18"/>
+        </w:rPr>
+        <w:t>modified:   07-project-1-challenge/code_analysis_files/COVID-19-time-series-full-grouped.csv</w:t>
+      </w:r>
+    </w:p>
+    <w:p>
+      <w:pPr>
+        <w:autoSpaceDE w:val="0"/>
+        <w:autoSpaceDN w:val="0"/>
+        <w:adjustRightInd w:val="0"/>
+        <w:spacing w:after="0" w:line="240" w:lineRule="auto"/>
+        <w:rPr>
+          <w:rFonts w:ascii="Lucida Console" w:hAnsi="Lucida Console" w:cs="Lucida Console"/>
+          <w:color w:val="BF0000"/>
+          <w:sz w:val="18"/>
+          <w:szCs w:val="18"/>
+        </w:rPr>
+      </w:pPr>
+      <w:r>
+        <w:rPr>
+          <w:rFonts w:ascii="Lucida Console" w:hAnsi="Lucida Console" w:cs="Lucida Console"/>
+          <w:sz w:val="18"/>
+          <w:szCs w:val="18"/>
+        </w:rPr>
+        <w:t xml:space="preserve">        </w:t>
+      </w:r>
+      <w:r>
+        <w:rPr>
+          <w:rFonts w:ascii="Lucida Console" w:hAnsi="Lucida Console" w:cs="Lucida Console"/>
+          <w:color w:val="BF0000"/>
+          <w:sz w:val="18"/>
+          <w:szCs w:val="18"/>
+        </w:rPr>
+        <w:t>modified:   07-project-1-challenge/</w:t>
+      </w:r>
+      <w:proofErr w:type="spellStart"/>
+      <w:r>
+        <w:rPr>
+          <w:rFonts w:ascii="Lucida Console" w:hAnsi="Lucida Console" w:cs="Lucida Console"/>
+          <w:color w:val="BF0000"/>
+          <w:sz w:val="18"/>
+          <w:szCs w:val="18"/>
+        </w:rPr>
+        <w:t>code_analysis_files</w:t>
+      </w:r>
+      <w:proofErr w:type="spellEnd"/>
+      <w:r>
+        <w:rPr>
+          <w:rFonts w:ascii="Lucida Console" w:hAnsi="Lucida Console" w:cs="Lucida Console"/>
+          <w:color w:val="BF0000"/>
+          <w:sz w:val="18"/>
+          <w:szCs w:val="18"/>
+        </w:rPr>
+        <w:t>/Percentage of People Fully Vaccinated versus Case Fatality Ratio.png</w:t>
+      </w:r>
+    </w:p>
+    <w:p>
+      <w:pPr>
+        <w:autoSpaceDE w:val="0"/>
+        <w:autoSpaceDN w:val="0"/>
+        <w:adjustRightInd w:val="0"/>
+        <w:spacing w:after="0" w:line="240" w:lineRule="auto"/>
+        <w:rPr>
+          <w:rFonts w:ascii="Lucida Console" w:hAnsi="Lucida Console" w:cs="Lucida Console"/>
+          <w:color w:val="BF0000"/>
+          <w:sz w:val="18"/>
+          <w:szCs w:val="18"/>
+        </w:rPr>
+      </w:pPr>
+      <w:r>
+        <w:rPr>
+          <w:rFonts w:ascii="Lucida Console" w:hAnsi="Lucida Console" w:cs="Lucida Console"/>
+          <w:sz w:val="18"/>
+          <w:szCs w:val="18"/>
+        </w:rPr>
+        <w:t xml:space="preserve">        </w:t>
+      </w:r>
+      <w:r>
+        <w:rPr>
+          <w:rFonts w:ascii="Lucida Console" w:hAnsi="Lucida Console" w:cs="Lucida Console"/>
+          <w:color w:val="BF0000"/>
+          <w:sz w:val="18"/>
+          <w:szCs w:val="18"/>
+        </w:rPr>
+        <w:t>modified:   07-project-1-challenge/</w:t>
+      </w:r>
+      <w:proofErr w:type="spellStart"/>
+      <w:r>
+        <w:rPr>
+          <w:rFonts w:ascii="Lucida Console" w:hAnsi="Lucida Console" w:cs="Lucida Console"/>
+          <w:color w:val="BF0000"/>
+          <w:sz w:val="18"/>
+          <w:szCs w:val="18"/>
+        </w:rPr>
+        <w:t>code_analysis_files</w:t>
+      </w:r>
+      <w:proofErr w:type="spellEnd"/>
+      <w:r>
+        <w:rPr>
+          <w:rFonts w:ascii="Lucida Console" w:hAnsi="Lucida Console" w:cs="Lucida Console"/>
+          <w:color w:val="BF0000"/>
+          <w:sz w:val="18"/>
+          <w:szCs w:val="18"/>
+        </w:rPr>
+        <w:t>/Percentage of People Fully Vaccinated versus Deaths per 100k.png</w:t>
+      </w:r>
+    </w:p>
+    <w:p>
+      <w:pPr>
+        <w:autoSpaceDE w:val="0"/>
+        <w:autoSpaceDN w:val="0"/>
+        <w:adjustRightInd w:val="0"/>
+        <w:spacing w:after="0" w:line="240" w:lineRule="auto"/>
+        <w:rPr>
+          <w:rFonts w:ascii="Lucida Console" w:hAnsi="Lucida Console" w:cs="Lucida Console"/>
+          <w:color w:val="BF0000"/>
+          <w:sz w:val="18"/>
+          <w:szCs w:val="18"/>
+        </w:rPr>
+      </w:pPr>
+      <w:r>
+        <w:rPr>
+          <w:rFonts w:ascii="Lucida Console" w:hAnsi="Lucida Console" w:cs="Lucida Console"/>
+          <w:sz w:val="18"/>
+          <w:szCs w:val="18"/>
+        </w:rPr>
+        <w:t xml:space="preserve">        </w:t>
+      </w:r>
+      <w:r>
+        <w:rPr>
+          <w:rFonts w:ascii="Lucida Console" w:hAnsi="Lucida Console" w:cs="Lucida Console"/>
+          <w:color w:val="BF0000"/>
+          <w:sz w:val="18"/>
+          <w:szCs w:val="18"/>
+        </w:rPr>
+        <w:t>modified:   07-project-1-challenge/</w:t>
+      </w:r>
+      <w:proofErr w:type="spellStart"/>
+      <w:r>
+        <w:rPr>
+          <w:rFonts w:ascii="Lucida Console" w:hAnsi="Lucida Console" w:cs="Lucida Console"/>
+          <w:color w:val="BF0000"/>
+          <w:sz w:val="18"/>
+          <w:szCs w:val="18"/>
+        </w:rPr>
+        <w:t>code_analysis_files</w:t>
+      </w:r>
+      <w:proofErr w:type="spellEnd"/>
+      <w:r>
+        <w:rPr>
+          <w:rFonts w:ascii="Lucida Console" w:hAnsi="Lucida Console" w:cs="Lucida Console"/>
+          <w:color w:val="BF0000"/>
+          <w:sz w:val="18"/>
+          <w:szCs w:val="18"/>
+        </w:rPr>
+        <w:t>/Percentage of People Fully Vaccinated versus Deaths.png</w:t>
+      </w:r>
+    </w:p>
+    <w:p>
+      <w:pPr>
+        <w:autoSpaceDE w:val="0"/>
+        <w:autoSpaceDN w:val="0"/>
+        <w:adjustRightInd w:val="0"/>
+        <w:spacing w:after="0" w:line="240" w:lineRule="auto"/>
+        <w:rPr>
+          <w:rFonts w:ascii="Lucida Console" w:hAnsi="Lucida Console" w:cs="Lucida Console"/>
+          <w:color w:val="BF0000"/>
+          <w:sz w:val="18"/>
+          <w:szCs w:val="18"/>
+        </w:rPr>
+      </w:pPr>
+      <w:r>
+        <w:rPr>
+          <w:rFonts w:ascii="Lucida Console" w:hAnsi="Lucida Console" w:cs="Lucida Console"/>
+          <w:sz w:val="18"/>
+          <w:szCs w:val="18"/>
+        </w:rPr>
+        <w:t xml:space="preserve">        </w:t>
+      </w:r>
+      <w:r>
+        <w:rPr>
+          <w:rFonts w:ascii="Lucida Console" w:hAnsi="Lucida Console" w:cs="Lucida Console"/>
+          <w:color w:val="BF0000"/>
+          <w:sz w:val="18"/>
+          <w:szCs w:val="18"/>
+        </w:rPr>
+        <w:t>modified:   07-project-1-challenge/code_analysis_files/jhu_global_fatality.csv</w:t>
+      </w:r>
+    </w:p>
+    <w:p>
+      <w:pPr>
+        <w:autoSpaceDE w:val="0"/>
+        <w:autoSpaceDN w:val="0"/>
+        <w:adjustRightInd w:val="0"/>
+        <w:spacing w:after="0" w:line="240" w:lineRule="auto"/>
+        <w:rPr>
+          <w:rFonts w:ascii="Lucida Console" w:hAnsi="Lucida Console" w:cs="Lucida Console"/>
+          <w:color w:val="BF0000"/>
+          <w:sz w:val="18"/>
+          <w:szCs w:val="18"/>
+        </w:rPr>
+      </w:pPr>
+      <w:r>
+        <w:rPr>
+          <w:rFonts w:ascii="Lucida Console" w:hAnsi="Lucida Console" w:cs="Lucida Console"/>
+          <w:sz w:val="18"/>
+          <w:szCs w:val="18"/>
+        </w:rPr>
+        <w:t xml:space="preserve">        </w:t>
+      </w:r>
+      <w:r>
+        <w:rPr>
+          <w:rFonts w:ascii="Lucida Console" w:hAnsi="Lucida Console" w:cs="Lucida Console"/>
+          <w:color w:val="BF0000"/>
+          <w:sz w:val="18"/>
+          <w:szCs w:val="18"/>
+        </w:rPr>
+        <w:t xml:space="preserve">modified:   07-project-1-challenge/code_analysis_files/jhu_time_series_analysis_mm - </w:t>
+      </w:r>
+      <w:proofErr w:type="spellStart"/>
+      <w:r>
+        <w:rPr>
+          <w:rFonts w:ascii="Lucida Console" w:hAnsi="Lucida Console" w:cs="Lucida Console"/>
+          <w:color w:val="BF0000"/>
+          <w:sz w:val="18"/>
+          <w:szCs w:val="18"/>
+        </w:rPr>
+        <w:t>Copy.ipynb</w:t>
+      </w:r>
+      <w:proofErr w:type="spellEnd"/>
+    </w:p>
+    <w:p>
+      <w:pPr>
+        <w:autoSpaceDE w:val="0"/>
+        <w:autoSpaceDN w:val="0"/>
+        <w:adjustRightInd w:val="0"/>
+        <w:spacing w:after="0" w:line="240" w:lineRule="auto"/>
+        <w:rPr>
+          <w:rFonts w:ascii="Lucida Console" w:hAnsi="Lucida Console" w:cs="Lucida Console"/>
+          <w:color w:val="BF0000"/>
+          <w:sz w:val="18"/>
+          <w:szCs w:val="18"/>
+        </w:rPr>
+      </w:pPr>
+      <w:r>
+        <w:rPr>
+          <w:rFonts w:ascii="Lucida Console" w:hAnsi="Lucida Console" w:cs="Lucida Console"/>
+          <w:sz w:val="18"/>
+          <w:szCs w:val="18"/>
+        </w:rPr>
+        <w:t xml:space="preserve">        </w:t>
+      </w:r>
+      <w:r>
+        <w:rPr>
+          <w:rFonts w:ascii="Lucida Console" w:hAnsi="Lucida Console" w:cs="Lucida Console"/>
+          <w:color w:val="BF0000"/>
+          <w:sz w:val="18"/>
+          <w:szCs w:val="18"/>
+        </w:rPr>
+        <w:t>modified:   07-project-1-challenge/code_analysis_files/jhu_time_series_analysis_mm.ipynb</w:t>
+      </w:r>
+    </w:p>
+    <w:p>
+      <w:pPr>
+        <w:autoSpaceDE w:val="0"/>
+        <w:autoSpaceDN w:val="0"/>
+        <w:adjustRightInd w:val="0"/>
+        <w:spacing w:after="0" w:line="240" w:lineRule="auto"/>
+        <w:rPr>
+          <w:rFonts w:ascii="Lucida Console" w:hAnsi="Lucida Console" w:cs="Lucida Console"/>
+          <w:color w:val="BF0000"/>
+          <w:sz w:val="18"/>
+          <w:szCs w:val="18"/>
+        </w:rPr>
+      </w:pPr>
+      <w:r>
+        <w:rPr>
+          <w:rFonts w:ascii="Lucida Console" w:hAnsi="Lucida Console" w:cs="Lucida Console"/>
+          <w:sz w:val="18"/>
+          <w:szCs w:val="18"/>
+        </w:rPr>
+        <w:t xml:space="preserve">        </w:t>
+      </w:r>
+      <w:r>
+        <w:rPr>
+          <w:rFonts w:ascii="Lucida Console" w:hAnsi="Lucida Console" w:cs="Lucida Console"/>
+          <w:color w:val="BF0000"/>
+          <w:sz w:val="18"/>
+          <w:szCs w:val="18"/>
+        </w:rPr>
+        <w:t>modified:   07-project-1-challenge/code_analysis_files/percent-people-fully-vaccinated.csv</w:t>
+      </w:r>
+    </w:p>
+    <w:p>
+      <w:pPr>
+        <w:autoSpaceDE w:val="0"/>
+        <w:autoSpaceDN w:val="0"/>
+        <w:adjustRightInd w:val="0"/>
+        <w:spacing w:after="0" w:line="240" w:lineRule="auto"/>
+        <w:rPr>
+          <w:rFonts w:ascii="Lucida Console" w:hAnsi="Lucida Console" w:cs="Lucida Console"/>
+          <w:color w:val="BF0000"/>
+          <w:sz w:val="18"/>
+          <w:szCs w:val="18"/>
+        </w:rPr>
+      </w:pPr>
+    </w:p>
+    <w:p>
+      <w:pPr>
+        <w:autoSpaceDE w:val="0"/>
+        <w:autoSpaceDN w:val="0"/>
+        <w:adjustRightInd w:val="0"/>
+        <w:spacing w:after="0" w:line="240" w:lineRule="auto"/>
+        <w:rPr>
+          <w:rFonts w:ascii="Lucida Console" w:hAnsi="Lucida Console" w:cs="Lucida Console"/>
+          <w:sz w:val="18"/>
+          <w:szCs w:val="18"/>
+        </w:rPr>
+      </w:pPr>
+      <w:r>
+        <w:rPr>
+          <w:rFonts w:ascii="Lucida Console" w:hAnsi="Lucida Console" w:cs="Lucida Console"/>
+          <w:sz w:val="18"/>
+          <w:szCs w:val="18"/>
+        </w:rPr>
+        <w:t>Untracked files:</w:t>
+      </w:r>
+    </w:p>
+    <w:p>
+      <w:pPr>
+        <w:autoSpaceDE w:val="0"/>
+        <w:autoSpaceDN w:val="0"/>
+        <w:adjustRightInd w:val="0"/>
+        <w:spacing w:after="0" w:line="240" w:lineRule="auto"/>
+        <w:rPr>
+          <w:rFonts w:ascii="Lucida Console" w:hAnsi="Lucida Console" w:cs="Lucida Console"/>
+          <w:sz w:val="18"/>
+          <w:szCs w:val="18"/>
+        </w:rPr>
+      </w:pPr>
+      <w:r>
+        <w:rPr>
+          <w:rFonts w:ascii="Lucida Console" w:hAnsi="Lucida Console" w:cs="Lucida Console"/>
+          <w:sz w:val="18"/>
+          <w:szCs w:val="18"/>
+        </w:rPr>
+        <w:t xml:space="preserve">  (use "git add &lt;file&gt;..." to include in what will be committed)</w:t>
+      </w:r>
+    </w:p>
+    <w:p>
+      <w:pPr>
+        <w:autoSpaceDE w:val="0"/>
+        <w:autoSpaceDN w:val="0"/>
+        <w:adjustRightInd w:val="0"/>
+        <w:spacing w:after="0" w:line="240" w:lineRule="auto"/>
+        <w:rPr>
+          <w:rFonts w:ascii="Lucida Console" w:hAnsi="Lucida Console" w:cs="Lucida Console"/>
+          <w:color w:val="BF0000"/>
+          <w:sz w:val="18"/>
+          <w:szCs w:val="18"/>
+        </w:rPr>
+      </w:pPr>
+      <w:r>
+        <w:rPr>
+          <w:rFonts w:ascii="Lucida Console" w:hAnsi="Lucida Console" w:cs="Lucida Console"/>
+          <w:sz w:val="18"/>
+          <w:szCs w:val="18"/>
+        </w:rPr>
+        <w:t xml:space="preserve">        </w:t>
+      </w:r>
+      <w:r>
+        <w:rPr>
+          <w:rFonts w:ascii="Lucida Console" w:hAnsi="Lucida Console" w:cs="Lucida Console"/>
+          <w:color w:val="BF0000"/>
+          <w:sz w:val="18"/>
+          <w:szCs w:val="18"/>
+        </w:rPr>
+        <w:t>07-project-1-challenge/</w:t>
+      </w:r>
+      <w:proofErr w:type="spellStart"/>
+      <w:r>
+        <w:rPr>
+          <w:rFonts w:ascii="Lucida Console" w:hAnsi="Lucida Console" w:cs="Lucida Console"/>
+          <w:color w:val="BF0000"/>
+          <w:sz w:val="18"/>
+          <w:szCs w:val="18"/>
+        </w:rPr>
+        <w:t>code_analysis_files</w:t>
+      </w:r>
+      <w:proofErr w:type="spellEnd"/>
+      <w:r>
+        <w:rPr>
+          <w:rFonts w:ascii="Lucida Console" w:hAnsi="Lucida Console" w:cs="Lucida Console"/>
+          <w:color w:val="BF0000"/>
+          <w:sz w:val="18"/>
+          <w:szCs w:val="18"/>
+        </w:rPr>
+        <w:t>/Countries_Df.csv</w:t>
+      </w:r>
+    </w:p>
+    <w:p>
+      <w:pPr>
+        <w:autoSpaceDE w:val="0"/>
+        <w:autoSpaceDN w:val="0"/>
+        <w:adjustRightInd w:val="0"/>
+        <w:spacing w:after="0" w:line="240" w:lineRule="auto"/>
+        <w:rPr>
+          <w:rFonts w:ascii="Lucida Console" w:hAnsi="Lucida Console" w:cs="Lucida Console"/>
+          <w:color w:val="BF0000"/>
+          <w:sz w:val="18"/>
+          <w:szCs w:val="18"/>
+        </w:rPr>
+      </w:pPr>
+      <w:r>
+        <w:rPr>
+          <w:rFonts w:ascii="Lucida Console" w:hAnsi="Lucida Console" w:cs="Lucida Console"/>
+          <w:sz w:val="18"/>
+          <w:szCs w:val="18"/>
+        </w:rPr>
+        <w:t xml:space="preserve">        </w:t>
+      </w:r>
+      <w:r>
+        <w:rPr>
+          <w:rFonts w:ascii="Lucida Console" w:hAnsi="Lucida Console" w:cs="Lucida Console"/>
+          <w:color w:val="BF0000"/>
+          <w:sz w:val="18"/>
+          <w:szCs w:val="18"/>
+        </w:rPr>
+        <w:t>07-project-1-challenge/code_analysis_files/jhu_xl_analysis_mm.csv</w:t>
+      </w:r>
+    </w:p>
+    <w:p>
+      <w:pPr>
+        <w:autoSpaceDE w:val="0"/>
+        <w:autoSpaceDN w:val="0"/>
+        <w:adjustRightInd w:val="0"/>
+        <w:spacing w:after="0" w:line="240" w:lineRule="auto"/>
+        <w:rPr>
+          <w:rFonts w:ascii="Lucida Console" w:hAnsi="Lucida Console" w:cs="Lucida Console"/>
+          <w:color w:val="BF0000"/>
+          <w:sz w:val="18"/>
+          <w:szCs w:val="18"/>
+        </w:rPr>
+      </w:pPr>
+      <w:r>
+        <w:rPr>
+          <w:rFonts w:ascii="Lucida Console" w:hAnsi="Lucida Console" w:cs="Lucida Console"/>
+          <w:sz w:val="18"/>
+          <w:szCs w:val="18"/>
+        </w:rPr>
+        <w:t xml:space="preserve">        </w:t>
+      </w:r>
+      <w:r>
+        <w:rPr>
+          <w:rFonts w:ascii="Lucida Console" w:hAnsi="Lucida Console" w:cs="Lucida Console"/>
+          <w:color w:val="BF0000"/>
+          <w:sz w:val="18"/>
+          <w:szCs w:val="18"/>
+        </w:rPr>
+        <w:t>07-project-1-challenge/code_analysis_files/jhu_xl_analysis_mm_BAK.xlsx</w:t>
+      </w:r>
+    </w:p>
+    <w:p>
+      <w:pPr>
+        <w:autoSpaceDE w:val="0"/>
+        <w:autoSpaceDN w:val="0"/>
+        <w:adjustRightInd w:val="0"/>
+        <w:spacing w:after="0" w:line="240" w:lineRule="auto"/>
+        <w:rPr>
+          <w:rFonts w:ascii="Lucida Console" w:hAnsi="Lucida Console" w:cs="Lucida Console"/>
+          <w:color w:val="BF0000"/>
+          <w:sz w:val="18"/>
+          <w:szCs w:val="18"/>
+        </w:rPr>
+      </w:pPr>
+      <w:r>
+        <w:rPr>
+          <w:rFonts w:ascii="Lucida Console" w:hAnsi="Lucida Console" w:cs="Lucida Console"/>
+          <w:sz w:val="18"/>
+          <w:szCs w:val="18"/>
+        </w:rPr>
+        <w:t xml:space="preserve">        </w:t>
+      </w:r>
+      <w:r>
+        <w:rPr>
+          <w:rFonts w:ascii="Lucida Console" w:hAnsi="Lucida Console" w:cs="Lucida Console"/>
+          <w:color w:val="BF0000"/>
+          <w:sz w:val="18"/>
+          <w:szCs w:val="18"/>
+        </w:rPr>
+        <w:t>07-project-1-challenge/</w:t>
+      </w:r>
+      <w:proofErr w:type="spellStart"/>
+      <w:r>
+        <w:rPr>
+          <w:rFonts w:ascii="Lucida Console" w:hAnsi="Lucida Console" w:cs="Lucida Console"/>
+          <w:color w:val="BF0000"/>
+          <w:sz w:val="18"/>
+          <w:szCs w:val="18"/>
+        </w:rPr>
+        <w:t>code_analysis_files</w:t>
+      </w:r>
+      <w:proofErr w:type="spellEnd"/>
+      <w:r>
+        <w:rPr>
+          <w:rFonts w:ascii="Lucida Console" w:hAnsi="Lucida Console" w:cs="Lucida Console"/>
+          <w:color w:val="BF0000"/>
+          <w:sz w:val="18"/>
+          <w:szCs w:val="18"/>
+        </w:rPr>
+        <w:t>/merged_inner1.csv</w:t>
+      </w:r>
+    </w:p>
+    <w:p>
+      <w:pPr>
+        <w:autoSpaceDE w:val="0"/>
+        <w:autoSpaceDN w:val="0"/>
+        <w:adjustRightInd w:val="0"/>
+        <w:spacing w:after="0" w:line="240" w:lineRule="auto"/>
+        <w:rPr>
+          <w:rFonts w:ascii="Lucida Console" w:hAnsi="Lucida Console" w:cs="Lucida Console"/>
+          <w:color w:val="BF0000"/>
+          <w:sz w:val="18"/>
+          <w:szCs w:val="18"/>
+        </w:rPr>
+      </w:pPr>
+      <w:r>
+        <w:rPr>
+          <w:rFonts w:ascii="Lucida Console" w:hAnsi="Lucida Console" w:cs="Lucida Console"/>
+          <w:sz w:val="18"/>
+          <w:szCs w:val="18"/>
+        </w:rPr>
+        <w:t xml:space="preserve">        </w:t>
+      </w:r>
+      <w:r>
+        <w:rPr>
+          <w:rFonts w:ascii="Lucida Console" w:hAnsi="Lucida Console" w:cs="Lucida Console"/>
+          <w:color w:val="BF0000"/>
+          <w:sz w:val="18"/>
+          <w:szCs w:val="18"/>
+        </w:rPr>
+        <w:t>07-project-1-challenge/code_analysis_files/percent-people-fully-vaccinated_BAK.csv</w:t>
+      </w:r>
+    </w:p>
+    <w:p>
+      <w:pPr>
+        <w:autoSpaceDE w:val="0"/>
+        <w:autoSpaceDN w:val="0"/>
+        <w:adjustRightInd w:val="0"/>
+        <w:spacing w:after="0" w:line="240" w:lineRule="auto"/>
+        <w:rPr>
+          <w:rFonts w:ascii="Lucida Console" w:hAnsi="Lucida Console" w:cs="Lucida Console"/>
+          <w:color w:val="BF0000"/>
+          <w:sz w:val="18"/>
+          <w:szCs w:val="18"/>
+        </w:rPr>
+      </w:pPr>
+      <w:r>
+        <w:rPr>
+          <w:rFonts w:ascii="Lucida Console" w:hAnsi="Lucida Console" w:cs="Lucida Console"/>
+          <w:sz w:val="18"/>
+          <w:szCs w:val="18"/>
+        </w:rPr>
+        <w:t xml:space="preserve">        </w:t>
+      </w:r>
+      <w:r>
+        <w:rPr>
+          <w:rFonts w:ascii="Lucida Console" w:hAnsi="Lucida Console" w:cs="Lucida Console"/>
+          <w:color w:val="BF0000"/>
+          <w:sz w:val="18"/>
+          <w:szCs w:val="18"/>
+        </w:rPr>
+        <w:t>07-project-1-challenge/code_analysis_files/time_series_covid19_confirmed_global (1).csv</w:t>
+      </w:r>
+    </w:p>
+    <w:p>
+      <w:pPr>
+        <w:autoSpaceDE w:val="0"/>
+        <w:autoSpaceDN w:val="0"/>
+        <w:adjustRightInd w:val="0"/>
+        <w:spacing w:after="0" w:line="240" w:lineRule="auto"/>
+        <w:rPr>
+          <w:rFonts w:ascii="Lucida Console" w:hAnsi="Lucida Console" w:cs="Lucida Console"/>
+          <w:color w:val="BF0000"/>
+          <w:sz w:val="18"/>
+          <w:szCs w:val="18"/>
+        </w:rPr>
+      </w:pPr>
+      <w:r>
+        <w:rPr>
+          <w:rFonts w:ascii="Lucida Console" w:hAnsi="Lucida Console" w:cs="Lucida Console"/>
+          <w:sz w:val="18"/>
+          <w:szCs w:val="18"/>
+        </w:rPr>
+        <w:t xml:space="preserve">        </w:t>
+      </w:r>
+      <w:r>
+        <w:rPr>
+          <w:rFonts w:ascii="Lucida Console" w:hAnsi="Lucida Console" w:cs="Lucida Console"/>
+          <w:color w:val="BF0000"/>
+          <w:sz w:val="18"/>
+          <w:szCs w:val="18"/>
+        </w:rPr>
+        <w:t>07-project-1-challenge/code_analysis_files/time_series_covid19_deaths_global (1).csv</w:t>
+      </w:r>
+    </w:p>
+    <w:p>
+      <w:pPr>
+        <w:autoSpaceDE w:val="0"/>
+        <w:autoSpaceDN w:val="0"/>
+        <w:adjustRightInd w:val="0"/>
+        <w:spacing w:after="0" w:line="240" w:lineRule="auto"/>
+        <w:rPr>
+          <w:rFonts w:ascii="Lucida Console" w:hAnsi="Lucida Console" w:cs="Lucida Console"/>
+          <w:color w:val="BF0000"/>
+          <w:sz w:val="18"/>
+          <w:szCs w:val="18"/>
+        </w:rPr>
+      </w:pPr>
+      <w:r>
+        <w:rPr>
+          <w:rFonts w:ascii="Lucida Console" w:hAnsi="Lucida Console" w:cs="Lucida Console"/>
+          <w:sz w:val="18"/>
+          <w:szCs w:val="18"/>
+        </w:rPr>
+        <w:t xml:space="preserve">        </w:t>
+      </w:r>
+      <w:r>
+        <w:rPr>
+          <w:rFonts w:ascii="Lucida Console" w:hAnsi="Lucida Console" w:cs="Lucida Console"/>
+          <w:color w:val="BF0000"/>
+          <w:sz w:val="18"/>
+          <w:szCs w:val="18"/>
+        </w:rPr>
+        <w:t>07-project-1-challenge/code_analysis_files/time_series_covid19_recovered_global (1).csv</w:t>
+      </w:r>
+    </w:p>
+    <w:p>
+      <w:pPr>
+        <w:autoSpaceDE w:val="0"/>
+        <w:autoSpaceDN w:val="0"/>
+        <w:adjustRightInd w:val="0"/>
+        <w:spacing w:after="0" w:line="240" w:lineRule="auto"/>
+        <w:rPr>
+          <w:rFonts w:ascii="Lucida Console" w:hAnsi="Lucida Console" w:cs="Lucida Console"/>
+          <w:color w:val="BF0000"/>
+          <w:sz w:val="18"/>
+          <w:szCs w:val="18"/>
+        </w:rPr>
+      </w:pPr>
+      <w:r>
+        <w:rPr>
+          <w:rFonts w:ascii="Lucida Console" w:hAnsi="Lucida Console" w:cs="Lucida Console"/>
+          <w:sz w:val="18"/>
+          <w:szCs w:val="18"/>
+        </w:rPr>
+        <w:t xml:space="preserve">        </w:t>
+      </w:r>
+      <w:r>
+        <w:rPr>
+          <w:rFonts w:ascii="Lucida Console" w:hAnsi="Lucida Console" w:cs="Lucida Console"/>
+          <w:color w:val="BF0000"/>
+          <w:sz w:val="18"/>
+          <w:szCs w:val="18"/>
+        </w:rPr>
+        <w:t>07-project-1-challenge/</w:t>
+      </w:r>
+      <w:proofErr w:type="spellStart"/>
+      <w:r>
+        <w:rPr>
+          <w:rFonts w:ascii="Lucida Console" w:hAnsi="Lucida Console" w:cs="Lucida Console"/>
+          <w:color w:val="BF0000"/>
+          <w:sz w:val="18"/>
+          <w:szCs w:val="18"/>
+        </w:rPr>
+        <w:t>git_trail</w:t>
+      </w:r>
+      <w:proofErr w:type="spellEnd"/>
+      <w:r>
+        <w:rPr>
+          <w:rFonts w:ascii="Lucida Console" w:hAnsi="Lucida Console" w:cs="Lucida Console"/>
+          <w:color w:val="BF0000"/>
+          <w:sz w:val="18"/>
+          <w:szCs w:val="18"/>
+        </w:rPr>
+        <w:t>/</w:t>
+      </w:r>
+      <w:proofErr w:type="spellStart"/>
+      <w:r>
+        <w:rPr>
+          <w:rFonts w:ascii="Lucida Console" w:hAnsi="Lucida Console" w:cs="Lucida Console"/>
+          <w:color w:val="BF0000"/>
+          <w:sz w:val="18"/>
+          <w:szCs w:val="18"/>
+        </w:rPr>
+        <w:t>Github</w:t>
+      </w:r>
+      <w:proofErr w:type="spellEnd"/>
+      <w:r>
+        <w:rPr>
+          <w:rFonts w:ascii="Lucida Console" w:hAnsi="Lucida Console" w:cs="Lucida Console"/>
+          <w:color w:val="BF0000"/>
+          <w:sz w:val="18"/>
+          <w:szCs w:val="18"/>
+        </w:rPr>
+        <w:t xml:space="preserve"> update 22-01-02.docx</w:t>
+      </w:r>
+    </w:p>
+    <w:p>
+      <w:pPr>
+        <w:autoSpaceDE w:val="0"/>
+        <w:autoSpaceDN w:val="0"/>
+        <w:adjustRightInd w:val="0"/>
+        <w:spacing w:after="0" w:line="240" w:lineRule="auto"/>
+        <w:rPr>
+          <w:rFonts w:ascii="Lucida Console" w:hAnsi="Lucida Console" w:cs="Lucida Console"/>
+          <w:color w:val="BF0000"/>
+          <w:sz w:val="18"/>
+          <w:szCs w:val="18"/>
+        </w:rPr>
+      </w:pPr>
+      <w:r>
+        <w:rPr>
+          <w:rFonts w:ascii="Lucida Console" w:hAnsi="Lucida Console" w:cs="Lucida Console"/>
+          <w:sz w:val="18"/>
+          <w:szCs w:val="18"/>
+        </w:rPr>
+        <w:t xml:space="preserve">        </w:t>
+      </w:r>
+      <w:r>
+        <w:rPr>
+          <w:rFonts w:ascii="Lucida Console" w:hAnsi="Lucida Console" w:cs="Lucida Console"/>
+          <w:color w:val="BF0000"/>
+          <w:sz w:val="18"/>
+          <w:szCs w:val="18"/>
+        </w:rPr>
+        <w:t>07-project-1-challenge/</w:t>
+      </w:r>
+      <w:proofErr w:type="spellStart"/>
+      <w:r>
+        <w:rPr>
+          <w:rFonts w:ascii="Lucida Console" w:hAnsi="Lucida Console" w:cs="Lucida Console"/>
+          <w:color w:val="BF0000"/>
+          <w:sz w:val="18"/>
+          <w:szCs w:val="18"/>
+        </w:rPr>
+        <w:t>git_trail</w:t>
+      </w:r>
+      <w:proofErr w:type="spellEnd"/>
+      <w:r>
+        <w:rPr>
+          <w:rFonts w:ascii="Lucida Console" w:hAnsi="Lucida Console" w:cs="Lucida Console"/>
+          <w:color w:val="BF0000"/>
+          <w:sz w:val="18"/>
+          <w:szCs w:val="18"/>
+        </w:rPr>
+        <w:t>/</w:t>
+      </w:r>
+      <w:proofErr w:type="spellStart"/>
+      <w:r>
+        <w:rPr>
+          <w:rFonts w:ascii="Lucida Console" w:hAnsi="Lucida Console" w:cs="Lucida Console"/>
+          <w:color w:val="BF0000"/>
+          <w:sz w:val="18"/>
+          <w:szCs w:val="18"/>
+        </w:rPr>
+        <w:t>Github</w:t>
+      </w:r>
+      <w:proofErr w:type="spellEnd"/>
+      <w:r>
+        <w:rPr>
+          <w:rFonts w:ascii="Lucida Console" w:hAnsi="Lucida Console" w:cs="Lucida Console"/>
+          <w:color w:val="BF0000"/>
+          <w:sz w:val="18"/>
+          <w:szCs w:val="18"/>
+        </w:rPr>
+        <w:t xml:space="preserve"> updates 22-01-03.docx</w:t>
+      </w:r>
+    </w:p>
+    <w:p>
+      <w:pPr>
+        <w:autoSpaceDE w:val="0"/>
+        <w:autoSpaceDN w:val="0"/>
+        <w:adjustRightInd w:val="0"/>
+        <w:spacing w:after="0" w:line="240" w:lineRule="auto"/>
+        <w:rPr>
+          <w:rFonts w:ascii="Lucida Console" w:hAnsi="Lucida Console" w:cs="Lucida Console"/>
+          <w:color w:val="BF0000"/>
+          <w:sz w:val="18"/>
+          <w:szCs w:val="18"/>
+        </w:rPr>
+      </w:pPr>
+      <w:r>
+        <w:rPr>
+          <w:rFonts w:ascii="Lucida Console" w:hAnsi="Lucida Console" w:cs="Lucida Console"/>
+          <w:sz w:val="18"/>
+          <w:szCs w:val="18"/>
+        </w:rPr>
+        <w:t xml:space="preserve">        </w:t>
+      </w:r>
+      <w:r>
+        <w:rPr>
+          <w:rFonts w:ascii="Lucida Console" w:hAnsi="Lucida Console" w:cs="Lucida Console"/>
+          <w:color w:val="BF0000"/>
+          <w:sz w:val="18"/>
+          <w:szCs w:val="18"/>
+        </w:rPr>
+        <w:t>07-project-1-challenge/</w:t>
+      </w:r>
+      <w:proofErr w:type="spellStart"/>
+      <w:r>
+        <w:rPr>
+          <w:rFonts w:ascii="Lucida Console" w:hAnsi="Lucida Console" w:cs="Lucida Console"/>
+          <w:color w:val="BF0000"/>
+          <w:sz w:val="18"/>
+          <w:szCs w:val="18"/>
+        </w:rPr>
+        <w:t>team_update</w:t>
+      </w:r>
+      <w:proofErr w:type="spellEnd"/>
+      <w:r>
+        <w:rPr>
+          <w:rFonts w:ascii="Lucida Console" w:hAnsi="Lucida Console" w:cs="Lucida Console"/>
+          <w:color w:val="BF0000"/>
+          <w:sz w:val="18"/>
+          <w:szCs w:val="18"/>
+        </w:rPr>
+        <w:t xml:space="preserve"> 22-01-02.docx</w:t>
+      </w:r>
+    </w:p>
+    <w:p>
+      <w:pPr>
+        <w:autoSpaceDE w:val="0"/>
+        <w:autoSpaceDN w:val="0"/>
+        <w:adjustRightInd w:val="0"/>
+        <w:spacing w:after="0" w:line="240" w:lineRule="auto"/>
+        <w:rPr>
+          <w:rFonts w:ascii="Lucida Console" w:hAnsi="Lucida Console" w:cs="Lucida Console"/>
+          <w:color w:val="BF0000"/>
+          <w:sz w:val="18"/>
+          <w:szCs w:val="18"/>
+        </w:rPr>
+      </w:pPr>
+      <w:r>
+        <w:rPr>
+          <w:rFonts w:ascii="Lucida Console" w:hAnsi="Lucida Console" w:cs="Lucida Console"/>
+          <w:sz w:val="18"/>
+          <w:szCs w:val="18"/>
+        </w:rPr>
+        <w:t xml:space="preserve">        </w:t>
+      </w:r>
+      <w:r>
+        <w:rPr>
+          <w:rFonts w:ascii="Lucida Console" w:hAnsi="Lucida Console" w:cs="Lucida Console"/>
+          <w:color w:val="BF0000"/>
+          <w:sz w:val="18"/>
+          <w:szCs w:val="18"/>
+        </w:rPr>
+        <w:t>07-project-1-challenge/team_update_two_22-01-02.docx</w:t>
+      </w:r>
+    </w:p>
+    <w:p>
+      <w:pPr>
+        <w:autoSpaceDE w:val="0"/>
+        <w:autoSpaceDN w:val="0"/>
+        <w:adjustRightInd w:val="0"/>
+        <w:spacing w:after="0" w:line="240" w:lineRule="auto"/>
+        <w:rPr>
+          <w:rFonts w:ascii="Lucida Console" w:hAnsi="Lucida Console" w:cs="Lucida Console"/>
+          <w:color w:val="BF0000"/>
+          <w:sz w:val="18"/>
+          <w:szCs w:val="18"/>
+        </w:rPr>
+      </w:pPr>
+    </w:p>
+    <w:p>
+      <w:pPr>
+        <w:autoSpaceDE w:val="0"/>
+        <w:autoSpaceDN w:val="0"/>
+        <w:adjustRightInd w:val="0"/>
+        <w:spacing w:after="0" w:line="240" w:lineRule="auto"/>
+        <w:rPr>
+          <w:rFonts w:ascii="Lucida Console" w:hAnsi="Lucida Console" w:cs="Lucida Console"/>
+          <w:sz w:val="18"/>
+          <w:szCs w:val="18"/>
+        </w:rPr>
+      </w:pPr>
+      <w:r>
+        <w:rPr>
+          <w:rFonts w:ascii="Lucida Console" w:hAnsi="Lucida Console" w:cs="Lucida Console"/>
+          <w:sz w:val="18"/>
+          <w:szCs w:val="18"/>
+        </w:rPr>
+        <w:t>no changes added to commit (use "git add" and/or "git commit -a")</w:t>
+      </w:r>
+    </w:p>
+    <w:p>
+      <w:pPr>
+        <w:autoSpaceDE w:val="0"/>
+        <w:autoSpaceDN w:val="0"/>
+        <w:adjustRightInd w:val="0"/>
+        <w:spacing w:after="0" w:line="240" w:lineRule="auto"/>
+        <w:rPr>
+          <w:rFonts w:ascii="Lucida Console" w:hAnsi="Lucida Console" w:cs="Lucida Console"/>
+          <w:sz w:val="18"/>
+          <w:szCs w:val="18"/>
+        </w:rPr>
+      </w:pPr>
+      <w:r>
+        <w:rPr>
+          <w:rFonts w:ascii="Lucida Console" w:hAnsi="Lucida Console" w:cs="Lucida Console"/>
+          <w:sz w:val="18"/>
+          <w:szCs w:val="18"/>
+        </w:rPr>
+        <w:t>(base)</w:t>
+      </w:r>
+    </w:p>
+    <w:p>
+      <w:pPr>
+        <w:autoSpaceDE w:val="0"/>
+        <w:autoSpaceDN w:val="0"/>
+        <w:adjustRightInd w:val="0"/>
+        <w:spacing w:after="0" w:line="240" w:lineRule="auto"/>
+        <w:rPr>
+          <w:rFonts w:ascii="Lucida Console" w:hAnsi="Lucida Console" w:cs="Lucida Console"/>
+          <w:color w:val="00BFBF"/>
+          <w:sz w:val="18"/>
+          <w:szCs w:val="18"/>
+        </w:rPr>
+      </w:pPr>
+      <w:r>
+        <w:rPr>
+          <w:rFonts w:ascii="Lucida Console" w:hAnsi="Lucida Console" w:cs="Lucida Console"/>
+          <w:color w:val="00BF00"/>
+          <w:sz w:val="18"/>
+          <w:szCs w:val="18"/>
+        </w:rPr>
+        <w:t xml:space="preserve">mikem@LAPTOP-KTHD3BDM </w:t>
+      </w:r>
+      <w:r>
+        <w:rPr>
+          <w:rFonts w:ascii="Lucida Console" w:hAnsi="Lucida Console" w:cs="Lucida Console"/>
+          <w:color w:val="BF00BF"/>
+          <w:sz w:val="18"/>
+          <w:szCs w:val="18"/>
+        </w:rPr>
+        <w:t xml:space="preserve">MINGW64 </w:t>
+      </w:r>
+      <w:r>
+        <w:rPr>
+          <w:rFonts w:ascii="Lucida Console" w:hAnsi="Lucida Console" w:cs="Lucida Console"/>
+          <w:color w:val="BFBF00"/>
+          <w:sz w:val="18"/>
+          <w:szCs w:val="18"/>
+        </w:rPr>
+        <w:t>~/Desktop/project_1</w:t>
+      </w:r>
+      <w:r>
+        <w:rPr>
+          <w:rFonts w:ascii="Lucida Console" w:hAnsi="Lucida Console" w:cs="Lucida Console"/>
+          <w:color w:val="00BFBF"/>
+          <w:sz w:val="18"/>
+          <w:szCs w:val="18"/>
+        </w:rPr>
+        <w:t xml:space="preserve"> (main)</w:t>
+      </w:r>
+    </w:p>
+    <w:p>
+      <w:pPr>
+        <w:autoSpaceDE w:val="0"/>
+        <w:autoSpaceDN w:val="0"/>
+        <w:adjustRightInd w:val="0"/>
+        <w:spacing w:after="0" w:line="240" w:lineRule="auto"/>
+        <w:rPr>
+          <w:rFonts w:ascii="Lucida Console" w:hAnsi="Lucida Console" w:cs="Lucida Console"/>
+          <w:sz w:val="18"/>
+          <w:szCs w:val="18"/>
+        </w:rPr>
+      </w:pPr>
+      <w:r>
+        <w:rPr>
+          <w:rFonts w:ascii="Lucida Console" w:hAnsi="Lucida Console" w:cs="Lucida Console"/>
+          <w:sz w:val="18"/>
+          <w:szCs w:val="18"/>
+        </w:rPr>
+        <w:t xml:space="preserve">$ git </w:t>
+      </w:r>
+      <w:proofErr w:type="gramStart"/>
+      <w:r>
+        <w:rPr>
+          <w:rFonts w:ascii="Lucida Console" w:hAnsi="Lucida Console" w:cs="Lucida Console"/>
+          <w:sz w:val="18"/>
+          <w:szCs w:val="18"/>
+        </w:rPr>
+        <w:t>add .</w:t>
+      </w:r>
+      <w:proofErr w:type="gramEnd"/>
+    </w:p>
+    <w:p>
+      <w:pPr>
+        <w:autoSpaceDE w:val="0"/>
+        <w:autoSpaceDN w:val="0"/>
+        <w:adjustRightInd w:val="0"/>
+        <w:spacing w:after="0" w:line="240" w:lineRule="auto"/>
+        <w:rPr>
+          <w:rFonts w:ascii="Lucida Console" w:hAnsi="Lucida Console" w:cs="Lucida Console"/>
+          <w:sz w:val="18"/>
+          <w:szCs w:val="18"/>
+        </w:rPr>
+      </w:pPr>
+      <w:r>
+        <w:rPr>
+          <w:rFonts w:ascii="Lucida Console" w:hAnsi="Lucida Console" w:cs="Lucida Console"/>
+          <w:sz w:val="18"/>
+          <w:szCs w:val="18"/>
+        </w:rPr>
+        <w:lastRenderedPageBreak/>
+        <w:t xml:space="preserve">warning: LF will be replaced by CRLF in 07-project-1-challenge/code_analysis_files/jhu_time_series_analysis_mm - </w:t>
+      </w:r>
+      <w:proofErr w:type="spellStart"/>
+      <w:r>
+        <w:rPr>
+          <w:rFonts w:ascii="Lucida Console" w:hAnsi="Lucida Console" w:cs="Lucida Console"/>
+          <w:sz w:val="18"/>
+          <w:szCs w:val="18"/>
+        </w:rPr>
+        <w:t>Copy.ipynb</w:t>
+      </w:r>
+      <w:proofErr w:type="spellEnd"/>
+      <w:r>
+        <w:rPr>
+          <w:rFonts w:ascii="Lucida Console" w:hAnsi="Lucida Console" w:cs="Lucida Console"/>
+          <w:sz w:val="18"/>
+          <w:szCs w:val="18"/>
+        </w:rPr>
+        <w:t>.</w:t>
+      </w:r>
+    </w:p>
+    <w:p>
+      <w:pPr>
+        <w:autoSpaceDE w:val="0"/>
+        <w:autoSpaceDN w:val="0"/>
+        <w:adjustRightInd w:val="0"/>
+        <w:spacing w:after="0" w:line="240" w:lineRule="auto"/>
+        <w:rPr>
+          <w:rFonts w:ascii="Lucida Console" w:hAnsi="Lucida Console" w:cs="Lucida Console"/>
+          <w:sz w:val="18"/>
+          <w:szCs w:val="18"/>
+        </w:rPr>
+      </w:pPr>
+      <w:r>
+        <w:rPr>
+          <w:rFonts w:ascii="Lucida Console" w:hAnsi="Lucida Console" w:cs="Lucida Console"/>
+          <w:sz w:val="18"/>
+          <w:szCs w:val="18"/>
+        </w:rPr>
+        <w:t>The file will have its original line endings in your working directory</w:t>
+      </w:r>
+    </w:p>
+    <w:p>
+      <w:pPr>
+        <w:autoSpaceDE w:val="0"/>
+        <w:autoSpaceDN w:val="0"/>
+        <w:adjustRightInd w:val="0"/>
+        <w:spacing w:after="0" w:line="240" w:lineRule="auto"/>
+        <w:rPr>
+          <w:rFonts w:ascii="Lucida Console" w:hAnsi="Lucida Console" w:cs="Lucida Console"/>
+          <w:sz w:val="18"/>
+          <w:szCs w:val="18"/>
+        </w:rPr>
+      </w:pPr>
+      <w:r>
+        <w:rPr>
+          <w:rFonts w:ascii="Lucida Console" w:hAnsi="Lucida Console" w:cs="Lucida Console"/>
+          <w:sz w:val="18"/>
+          <w:szCs w:val="18"/>
+        </w:rPr>
+        <w:t>warning: LF will be replaced by CRLF in 07-project-1-challenge/code_analysis_files/jhu_time_series_analysis_mm.ipynb.</w:t>
+      </w:r>
+    </w:p>
+    <w:p>
+      <w:pPr>
+        <w:autoSpaceDE w:val="0"/>
+        <w:autoSpaceDN w:val="0"/>
+        <w:adjustRightInd w:val="0"/>
+        <w:spacing w:after="0" w:line="240" w:lineRule="auto"/>
+        <w:rPr>
+          <w:rFonts w:ascii="Lucida Console" w:hAnsi="Lucida Console" w:cs="Lucida Console"/>
+          <w:sz w:val="18"/>
+          <w:szCs w:val="18"/>
+        </w:rPr>
+      </w:pPr>
+      <w:r>
+        <w:rPr>
+          <w:rFonts w:ascii="Lucida Console" w:hAnsi="Lucida Console" w:cs="Lucida Console"/>
+          <w:sz w:val="18"/>
+          <w:szCs w:val="18"/>
+        </w:rPr>
+        <w:t>The file will have its original line endings in your working directory</w:t>
+      </w:r>
+    </w:p>
+    <w:p>
+      <w:pPr>
+        <w:autoSpaceDE w:val="0"/>
+        <w:autoSpaceDN w:val="0"/>
+        <w:adjustRightInd w:val="0"/>
+        <w:spacing w:after="0" w:line="240" w:lineRule="auto"/>
+        <w:rPr>
+          <w:rFonts w:ascii="Lucida Console" w:hAnsi="Lucida Console" w:cs="Lucida Console"/>
+          <w:sz w:val="18"/>
+          <w:szCs w:val="18"/>
+        </w:rPr>
+      </w:pPr>
+      <w:r>
+        <w:rPr>
+          <w:rFonts w:ascii="Lucida Console" w:hAnsi="Lucida Console" w:cs="Lucida Console"/>
+          <w:sz w:val="18"/>
+          <w:szCs w:val="18"/>
+        </w:rPr>
+        <w:t>warning: LF will be replaced by CRLF in 07-project-1-challenge/code_analysis_files/time_series_covid19_confirmed_global (1).csv.</w:t>
+      </w:r>
+    </w:p>
+    <w:p>
+      <w:pPr>
+        <w:autoSpaceDE w:val="0"/>
+        <w:autoSpaceDN w:val="0"/>
+        <w:adjustRightInd w:val="0"/>
+        <w:spacing w:after="0" w:line="240" w:lineRule="auto"/>
+        <w:rPr>
+          <w:rFonts w:ascii="Lucida Console" w:hAnsi="Lucida Console" w:cs="Lucida Console"/>
+          <w:sz w:val="18"/>
+          <w:szCs w:val="18"/>
+        </w:rPr>
+      </w:pPr>
+      <w:r>
+        <w:rPr>
+          <w:rFonts w:ascii="Lucida Console" w:hAnsi="Lucida Console" w:cs="Lucida Console"/>
+          <w:sz w:val="18"/>
+          <w:szCs w:val="18"/>
+        </w:rPr>
+        <w:t>The file will have its original line endings in your working directory</w:t>
+      </w:r>
+    </w:p>
+    <w:p>
+      <w:pPr>
+        <w:autoSpaceDE w:val="0"/>
+        <w:autoSpaceDN w:val="0"/>
+        <w:adjustRightInd w:val="0"/>
+        <w:spacing w:after="0" w:line="240" w:lineRule="auto"/>
+        <w:rPr>
+          <w:rFonts w:ascii="Lucida Console" w:hAnsi="Lucida Console" w:cs="Lucida Console"/>
+          <w:sz w:val="18"/>
+          <w:szCs w:val="18"/>
+        </w:rPr>
+      </w:pPr>
+      <w:r>
+        <w:rPr>
+          <w:rFonts w:ascii="Lucida Console" w:hAnsi="Lucida Console" w:cs="Lucida Console"/>
+          <w:sz w:val="18"/>
+          <w:szCs w:val="18"/>
+        </w:rPr>
+        <w:t>warning: LF will be replaced by CRLF in 07-project-1-challenge/code_analysis_files/time_series_covid19_deaths_global (1).csv.</w:t>
+      </w:r>
+    </w:p>
+    <w:p>
+      <w:pPr>
+        <w:autoSpaceDE w:val="0"/>
+        <w:autoSpaceDN w:val="0"/>
+        <w:adjustRightInd w:val="0"/>
+        <w:spacing w:after="0" w:line="240" w:lineRule="auto"/>
+        <w:rPr>
+          <w:rFonts w:ascii="Lucida Console" w:hAnsi="Lucida Console" w:cs="Lucida Console"/>
+          <w:sz w:val="18"/>
+          <w:szCs w:val="18"/>
+        </w:rPr>
+      </w:pPr>
+      <w:r>
+        <w:rPr>
+          <w:rFonts w:ascii="Lucida Console" w:hAnsi="Lucida Console" w:cs="Lucida Console"/>
+          <w:sz w:val="18"/>
+          <w:szCs w:val="18"/>
+        </w:rPr>
+        <w:t>The file will have its original line endings in your working directory</w:t>
+      </w:r>
+    </w:p>
+    <w:p>
+      <w:pPr>
+        <w:autoSpaceDE w:val="0"/>
+        <w:autoSpaceDN w:val="0"/>
+        <w:adjustRightInd w:val="0"/>
+        <w:spacing w:after="0" w:line="240" w:lineRule="auto"/>
+        <w:rPr>
+          <w:rFonts w:ascii="Lucida Console" w:hAnsi="Lucida Console" w:cs="Lucida Console"/>
+          <w:sz w:val="18"/>
+          <w:szCs w:val="18"/>
+        </w:rPr>
+      </w:pPr>
+      <w:r>
+        <w:rPr>
+          <w:rFonts w:ascii="Lucida Console" w:hAnsi="Lucida Console" w:cs="Lucida Console"/>
+          <w:sz w:val="18"/>
+          <w:szCs w:val="18"/>
+        </w:rPr>
+        <w:t>warning: LF will be replaced by CRLF in 07-project-1-challenge/code_analysis_files/time_series_covid19_recovered_global (1).csv.</w:t>
+      </w:r>
+    </w:p>
+    <w:p>
+      <w:pPr>
+        <w:autoSpaceDE w:val="0"/>
+        <w:autoSpaceDN w:val="0"/>
+        <w:adjustRightInd w:val="0"/>
+        <w:spacing w:after="0" w:line="240" w:lineRule="auto"/>
+        <w:rPr>
+          <w:rFonts w:ascii="Lucida Console" w:hAnsi="Lucida Console" w:cs="Lucida Console"/>
+          <w:sz w:val="18"/>
+          <w:szCs w:val="18"/>
+        </w:rPr>
+      </w:pPr>
+      <w:r>
+        <w:rPr>
+          <w:rFonts w:ascii="Lucida Console" w:hAnsi="Lucida Console" w:cs="Lucida Console"/>
+          <w:sz w:val="18"/>
+          <w:szCs w:val="18"/>
+        </w:rPr>
+        <w:t>The file will have its original line endings in your working directory</w:t>
+      </w:r>
+    </w:p>
+    <w:p>
+      <w:pPr>
+        <w:autoSpaceDE w:val="0"/>
+        <w:autoSpaceDN w:val="0"/>
+        <w:adjustRightInd w:val="0"/>
+        <w:spacing w:after="0" w:line="240" w:lineRule="auto"/>
+        <w:rPr>
+          <w:rFonts w:ascii="Lucida Console" w:hAnsi="Lucida Console" w:cs="Lucida Console"/>
+          <w:sz w:val="18"/>
+          <w:szCs w:val="18"/>
+        </w:rPr>
+      </w:pPr>
+      <w:r>
+        <w:rPr>
+          <w:rFonts w:ascii="Lucida Console" w:hAnsi="Lucida Console" w:cs="Lucida Console"/>
+          <w:sz w:val="18"/>
+          <w:szCs w:val="18"/>
+        </w:rPr>
+        <w:t>(base)</w:t>
+      </w:r>
+    </w:p>
+    <w:p>
+      <w:pPr>
+        <w:autoSpaceDE w:val="0"/>
+        <w:autoSpaceDN w:val="0"/>
+        <w:adjustRightInd w:val="0"/>
+        <w:spacing w:after="0" w:line="240" w:lineRule="auto"/>
+        <w:rPr>
+          <w:rFonts w:ascii="Lucida Console" w:hAnsi="Lucida Console" w:cs="Lucida Console"/>
+          <w:color w:val="00BFBF"/>
+          <w:sz w:val="18"/>
+          <w:szCs w:val="18"/>
+        </w:rPr>
+      </w:pPr>
+      <w:r>
+        <w:rPr>
+          <w:rFonts w:ascii="Lucida Console" w:hAnsi="Lucida Console" w:cs="Lucida Console"/>
+          <w:color w:val="00BF00"/>
+          <w:sz w:val="18"/>
+          <w:szCs w:val="18"/>
+        </w:rPr>
+        <w:t xml:space="preserve">mikem@LAPTOP-KTHD3BDM </w:t>
+      </w:r>
+      <w:r>
+        <w:rPr>
+          <w:rFonts w:ascii="Lucida Console" w:hAnsi="Lucida Console" w:cs="Lucida Console"/>
+          <w:color w:val="BF00BF"/>
+          <w:sz w:val="18"/>
+          <w:szCs w:val="18"/>
+        </w:rPr>
+        <w:t xml:space="preserve">MINGW64 </w:t>
+      </w:r>
+      <w:r>
+        <w:rPr>
+          <w:rFonts w:ascii="Lucida Console" w:hAnsi="Lucida Console" w:cs="Lucida Console"/>
+          <w:color w:val="BFBF00"/>
+          <w:sz w:val="18"/>
+          <w:szCs w:val="18"/>
+        </w:rPr>
+        <w:t>~/Desktop/project_1</w:t>
+      </w:r>
+      <w:r>
+        <w:rPr>
+          <w:rFonts w:ascii="Lucida Console" w:hAnsi="Lucida Console" w:cs="Lucida Console"/>
+          <w:color w:val="00BFBF"/>
+          <w:sz w:val="18"/>
+          <w:szCs w:val="18"/>
+        </w:rPr>
+        <w:t xml:space="preserve"> (main)</w:t>
+      </w:r>
+    </w:p>
+    <w:p>
+      <w:pPr>
+        <w:autoSpaceDE w:val="0"/>
+        <w:autoSpaceDN w:val="0"/>
+        <w:adjustRightInd w:val="0"/>
+        <w:spacing w:after="0" w:line="240" w:lineRule="auto"/>
+        <w:rPr>
+          <w:rFonts w:ascii="Lucida Console" w:hAnsi="Lucida Console" w:cs="Lucida Console"/>
+          <w:sz w:val="18"/>
+          <w:szCs w:val="18"/>
+        </w:rPr>
+      </w:pPr>
+      <w:r>
+        <w:rPr>
+          <w:rFonts w:ascii="Lucida Console" w:hAnsi="Lucida Console" w:cs="Lucida Console"/>
+          <w:sz w:val="18"/>
+          <w:szCs w:val="18"/>
+        </w:rPr>
+        <w:t xml:space="preserve">$ git commit -m "working version of </w:t>
+      </w:r>
+      <w:proofErr w:type="spellStart"/>
+      <w:r>
+        <w:rPr>
+          <w:rFonts w:ascii="Lucida Console" w:hAnsi="Lucida Console" w:cs="Lucida Console"/>
+          <w:sz w:val="18"/>
+          <w:szCs w:val="18"/>
+        </w:rPr>
+        <w:t>anaysis</w:t>
+      </w:r>
+      <w:proofErr w:type="spellEnd"/>
+      <w:r>
+        <w:rPr>
+          <w:rFonts w:ascii="Lucida Console" w:hAnsi="Lucida Console" w:cs="Lucida Console"/>
+          <w:sz w:val="18"/>
+          <w:szCs w:val="18"/>
+        </w:rPr>
+        <w:t xml:space="preserve"> loaded - needs interpretation"</w:t>
+      </w:r>
+    </w:p>
+    <w:p>
+      <w:pPr>
+        <w:autoSpaceDE w:val="0"/>
+        <w:autoSpaceDN w:val="0"/>
+        <w:adjustRightInd w:val="0"/>
+        <w:spacing w:after="0" w:line="240" w:lineRule="auto"/>
+        <w:rPr>
+          <w:rFonts w:ascii="Lucida Console" w:hAnsi="Lucida Console" w:cs="Lucida Console"/>
+          <w:sz w:val="18"/>
+          <w:szCs w:val="18"/>
+        </w:rPr>
+      </w:pPr>
+      <w:r>
+        <w:rPr>
+          <w:rFonts w:ascii="Lucida Console" w:hAnsi="Lucida Console" w:cs="Lucida Console"/>
+          <w:sz w:val="18"/>
+          <w:szCs w:val="18"/>
+        </w:rPr>
+        <w:t xml:space="preserve">[main afac4c0] working version of </w:t>
+      </w:r>
+      <w:proofErr w:type="spellStart"/>
+      <w:r>
+        <w:rPr>
+          <w:rFonts w:ascii="Lucida Console" w:hAnsi="Lucida Console" w:cs="Lucida Console"/>
+          <w:sz w:val="18"/>
+          <w:szCs w:val="18"/>
+        </w:rPr>
+        <w:t>anaysis</w:t>
+      </w:r>
+      <w:proofErr w:type="spellEnd"/>
+      <w:r>
+        <w:rPr>
+          <w:rFonts w:ascii="Lucida Console" w:hAnsi="Lucida Console" w:cs="Lucida Console"/>
+          <w:sz w:val="18"/>
+          <w:szCs w:val="18"/>
+        </w:rPr>
+        <w:t xml:space="preserve"> loaded - needs interpretation</w:t>
+      </w:r>
+    </w:p>
+    <w:p>
+      <w:pPr>
+        <w:autoSpaceDE w:val="0"/>
+        <w:autoSpaceDN w:val="0"/>
+        <w:adjustRightInd w:val="0"/>
+        <w:spacing w:after="0" w:line="240" w:lineRule="auto"/>
+        <w:rPr>
+          <w:rFonts w:ascii="Lucida Console" w:hAnsi="Lucida Console" w:cs="Lucida Console"/>
+          <w:sz w:val="18"/>
+          <w:szCs w:val="18"/>
+        </w:rPr>
+      </w:pPr>
+      <w:r>
+        <w:rPr>
+          <w:rFonts w:ascii="Lucida Console" w:hAnsi="Lucida Console" w:cs="Lucida Console"/>
+          <w:sz w:val="18"/>
+          <w:szCs w:val="18"/>
+        </w:rPr>
+        <w:t xml:space="preserve"> 20 files changed, 96498 </w:t>
+      </w:r>
+      <w:proofErr w:type="gramStart"/>
+      <w:r>
+        <w:rPr>
+          <w:rFonts w:ascii="Lucida Console" w:hAnsi="Lucida Console" w:cs="Lucida Console"/>
+          <w:sz w:val="18"/>
+          <w:szCs w:val="18"/>
+        </w:rPr>
+        <w:t>insertions(</w:t>
+      </w:r>
+      <w:proofErr w:type="gramEnd"/>
+      <w:r>
+        <w:rPr>
+          <w:rFonts w:ascii="Lucida Console" w:hAnsi="Lucida Console" w:cs="Lucida Console"/>
+          <w:sz w:val="18"/>
+          <w:szCs w:val="18"/>
+        </w:rPr>
+        <w:t>+), 47471 deletions(-)</w:t>
+      </w:r>
+    </w:p>
+    <w:p>
+      <w:pPr>
+        <w:autoSpaceDE w:val="0"/>
+        <w:autoSpaceDN w:val="0"/>
+        <w:adjustRightInd w:val="0"/>
+        <w:spacing w:after="0" w:line="240" w:lineRule="auto"/>
+        <w:rPr>
+          <w:rFonts w:ascii="Lucida Console" w:hAnsi="Lucida Console" w:cs="Lucida Console"/>
+          <w:sz w:val="18"/>
+          <w:szCs w:val="18"/>
+        </w:rPr>
+      </w:pPr>
+      <w:r>
+        <w:rPr>
+          <w:rFonts w:ascii="Lucida Console" w:hAnsi="Lucida Console" w:cs="Lucida Console"/>
+          <w:sz w:val="18"/>
+          <w:szCs w:val="18"/>
+        </w:rPr>
+        <w:t xml:space="preserve"> create mode 100644 07-project-1-challenge/</w:t>
+      </w:r>
+      <w:proofErr w:type="spellStart"/>
+      <w:r>
+        <w:rPr>
+          <w:rFonts w:ascii="Lucida Console" w:hAnsi="Lucida Console" w:cs="Lucida Console"/>
+          <w:sz w:val="18"/>
+          <w:szCs w:val="18"/>
+        </w:rPr>
+        <w:t>code_analysis_files</w:t>
+      </w:r>
+      <w:proofErr w:type="spellEnd"/>
+      <w:r>
+        <w:rPr>
+          <w:rFonts w:ascii="Lucida Console" w:hAnsi="Lucida Console" w:cs="Lucida Console"/>
+          <w:sz w:val="18"/>
+          <w:szCs w:val="18"/>
+        </w:rPr>
+        <w:t>/Countries_Df.csv</w:t>
+      </w:r>
+    </w:p>
+    <w:p>
+      <w:pPr>
+        <w:autoSpaceDE w:val="0"/>
+        <w:autoSpaceDN w:val="0"/>
+        <w:adjustRightInd w:val="0"/>
+        <w:spacing w:after="0" w:line="240" w:lineRule="auto"/>
+        <w:rPr>
+          <w:rFonts w:ascii="Lucida Console" w:hAnsi="Lucida Console" w:cs="Lucida Console"/>
+          <w:sz w:val="18"/>
+          <w:szCs w:val="18"/>
+        </w:rPr>
+      </w:pPr>
+      <w:r>
+        <w:rPr>
+          <w:rFonts w:ascii="Lucida Console" w:hAnsi="Lucida Console" w:cs="Lucida Console"/>
+          <w:sz w:val="18"/>
+          <w:szCs w:val="18"/>
+        </w:rPr>
+        <w:t xml:space="preserve"> rewrite 07-project-1-challenge/</w:t>
+      </w:r>
+      <w:proofErr w:type="spellStart"/>
+      <w:r>
+        <w:rPr>
+          <w:rFonts w:ascii="Lucida Console" w:hAnsi="Lucida Console" w:cs="Lucida Console"/>
+          <w:sz w:val="18"/>
+          <w:szCs w:val="18"/>
+        </w:rPr>
+        <w:t>code_analysis_files</w:t>
+      </w:r>
+      <w:proofErr w:type="spellEnd"/>
+      <w:r>
+        <w:rPr>
+          <w:rFonts w:ascii="Lucida Console" w:hAnsi="Lucida Console" w:cs="Lucida Console"/>
+          <w:sz w:val="18"/>
+          <w:szCs w:val="18"/>
+        </w:rPr>
+        <w:t>/Percentage of People Fully Vaccinated versus Case Fatality Ratio.png (99%)</w:t>
+      </w:r>
+    </w:p>
+    <w:p>
+      <w:pPr>
+        <w:autoSpaceDE w:val="0"/>
+        <w:autoSpaceDN w:val="0"/>
+        <w:adjustRightInd w:val="0"/>
+        <w:spacing w:after="0" w:line="240" w:lineRule="auto"/>
+        <w:rPr>
+          <w:rFonts w:ascii="Lucida Console" w:hAnsi="Lucida Console" w:cs="Lucida Console"/>
+          <w:sz w:val="18"/>
+          <w:szCs w:val="18"/>
+        </w:rPr>
+      </w:pPr>
+      <w:r>
+        <w:rPr>
+          <w:rFonts w:ascii="Lucida Console" w:hAnsi="Lucida Console" w:cs="Lucida Console"/>
+          <w:sz w:val="18"/>
+          <w:szCs w:val="18"/>
+        </w:rPr>
+        <w:t xml:space="preserve"> rewrite 07-project-1-challenge/</w:t>
+      </w:r>
+      <w:proofErr w:type="spellStart"/>
+      <w:r>
+        <w:rPr>
+          <w:rFonts w:ascii="Lucida Console" w:hAnsi="Lucida Console" w:cs="Lucida Console"/>
+          <w:sz w:val="18"/>
+          <w:szCs w:val="18"/>
+        </w:rPr>
+        <w:t>code_analysis_files</w:t>
+      </w:r>
+      <w:proofErr w:type="spellEnd"/>
+      <w:r>
+        <w:rPr>
+          <w:rFonts w:ascii="Lucida Console" w:hAnsi="Lucida Console" w:cs="Lucida Console"/>
+          <w:sz w:val="18"/>
+          <w:szCs w:val="18"/>
+        </w:rPr>
+        <w:t>/Percentage of People Fully Vaccinated versus Deaths per 100k.png (99%)</w:t>
+      </w:r>
+    </w:p>
+    <w:p>
+      <w:pPr>
+        <w:autoSpaceDE w:val="0"/>
+        <w:autoSpaceDN w:val="0"/>
+        <w:adjustRightInd w:val="0"/>
+        <w:spacing w:after="0" w:line="240" w:lineRule="auto"/>
+        <w:rPr>
+          <w:rFonts w:ascii="Lucida Console" w:hAnsi="Lucida Console" w:cs="Lucida Console"/>
+          <w:sz w:val="18"/>
+          <w:szCs w:val="18"/>
+        </w:rPr>
+      </w:pPr>
+      <w:r>
+        <w:rPr>
+          <w:rFonts w:ascii="Lucida Console" w:hAnsi="Lucida Console" w:cs="Lucida Console"/>
+          <w:sz w:val="18"/>
+          <w:szCs w:val="18"/>
+        </w:rPr>
+        <w:t xml:space="preserve"> rewrite 07-project-1-challenge/</w:t>
+      </w:r>
+      <w:proofErr w:type="spellStart"/>
+      <w:r>
+        <w:rPr>
+          <w:rFonts w:ascii="Lucida Console" w:hAnsi="Lucida Console" w:cs="Lucida Console"/>
+          <w:sz w:val="18"/>
+          <w:szCs w:val="18"/>
+        </w:rPr>
+        <w:t>code_analysis_files</w:t>
+      </w:r>
+      <w:proofErr w:type="spellEnd"/>
+      <w:r>
+        <w:rPr>
+          <w:rFonts w:ascii="Lucida Console" w:hAnsi="Lucida Console" w:cs="Lucida Console"/>
+          <w:sz w:val="18"/>
+          <w:szCs w:val="18"/>
+        </w:rPr>
+        <w:t>/Percentage of People Fully Vaccinated versus Deaths.png (99%)</w:t>
+      </w:r>
+    </w:p>
+    <w:p>
+      <w:pPr>
+        <w:autoSpaceDE w:val="0"/>
+        <w:autoSpaceDN w:val="0"/>
+        <w:adjustRightInd w:val="0"/>
+        <w:spacing w:after="0" w:line="240" w:lineRule="auto"/>
+        <w:rPr>
+          <w:rFonts w:ascii="Lucida Console" w:hAnsi="Lucida Console" w:cs="Lucida Console"/>
+          <w:sz w:val="18"/>
+          <w:szCs w:val="18"/>
+        </w:rPr>
+      </w:pPr>
+      <w:r>
+        <w:rPr>
+          <w:rFonts w:ascii="Lucida Console" w:hAnsi="Lucida Console" w:cs="Lucida Console"/>
+          <w:sz w:val="18"/>
+          <w:szCs w:val="18"/>
+        </w:rPr>
+        <w:t xml:space="preserve"> rewrite 07-project-1-challenge/code_analysis_files/jhu_global_fatality.csv (100%)</w:t>
+      </w:r>
+    </w:p>
+    <w:p>
+      <w:pPr>
+        <w:autoSpaceDE w:val="0"/>
+        <w:autoSpaceDN w:val="0"/>
+        <w:adjustRightInd w:val="0"/>
+        <w:spacing w:after="0" w:line="240" w:lineRule="auto"/>
+        <w:rPr>
+          <w:rFonts w:ascii="Lucida Console" w:hAnsi="Lucida Console" w:cs="Lucida Console"/>
+          <w:sz w:val="18"/>
+          <w:szCs w:val="18"/>
+        </w:rPr>
+      </w:pPr>
+      <w:r>
+        <w:rPr>
+          <w:rFonts w:ascii="Lucida Console" w:hAnsi="Lucida Console" w:cs="Lucida Console"/>
+          <w:sz w:val="18"/>
+          <w:szCs w:val="18"/>
+        </w:rPr>
+        <w:t xml:space="preserve"> rewrite 07-project-1-challenge/code_analysis_files/jhu_time_series_analysis_mm - </w:t>
+      </w:r>
+      <w:proofErr w:type="spellStart"/>
+      <w:r>
+        <w:rPr>
+          <w:rFonts w:ascii="Lucida Console" w:hAnsi="Lucida Console" w:cs="Lucida Console"/>
+          <w:sz w:val="18"/>
+          <w:szCs w:val="18"/>
+        </w:rPr>
+        <w:t>Copy.ipynb</w:t>
+      </w:r>
+      <w:proofErr w:type="spellEnd"/>
+      <w:r>
+        <w:rPr>
+          <w:rFonts w:ascii="Lucida Console" w:hAnsi="Lucida Console" w:cs="Lucida Console"/>
+          <w:sz w:val="18"/>
+          <w:szCs w:val="18"/>
+        </w:rPr>
+        <w:t xml:space="preserve"> (69%)</w:t>
+      </w:r>
+    </w:p>
+    <w:p>
+      <w:pPr>
+        <w:autoSpaceDE w:val="0"/>
+        <w:autoSpaceDN w:val="0"/>
+        <w:adjustRightInd w:val="0"/>
+        <w:spacing w:after="0" w:line="240" w:lineRule="auto"/>
+        <w:rPr>
+          <w:rFonts w:ascii="Lucida Console" w:hAnsi="Lucida Console" w:cs="Lucida Console"/>
+          <w:sz w:val="18"/>
+          <w:szCs w:val="18"/>
+        </w:rPr>
+      </w:pPr>
+      <w:r>
+        <w:rPr>
+          <w:rFonts w:ascii="Lucida Console" w:hAnsi="Lucida Console" w:cs="Lucida Console"/>
+          <w:sz w:val="18"/>
+          <w:szCs w:val="18"/>
+        </w:rPr>
+        <w:t xml:space="preserve"> rewrite 07-project-1-challenge/code_analysis_files/jhu_time_series_analysis_mm.ipynb (69%)</w:t>
+      </w:r>
+    </w:p>
+    <w:p>
+      <w:pPr>
+        <w:autoSpaceDE w:val="0"/>
+        <w:autoSpaceDN w:val="0"/>
+        <w:adjustRightInd w:val="0"/>
+        <w:spacing w:after="0" w:line="240" w:lineRule="auto"/>
+        <w:rPr>
+          <w:rFonts w:ascii="Lucida Console" w:hAnsi="Lucida Console" w:cs="Lucida Console"/>
+          <w:sz w:val="18"/>
+          <w:szCs w:val="18"/>
+        </w:rPr>
+      </w:pPr>
+      <w:r>
+        <w:rPr>
+          <w:rFonts w:ascii="Lucida Console" w:hAnsi="Lucida Console" w:cs="Lucida Console"/>
+          <w:sz w:val="18"/>
+          <w:szCs w:val="18"/>
+        </w:rPr>
+        <w:t xml:space="preserve"> create mode 100644 07-project-1-challenge/code_analysis_files/jhu_xl_analysis_mm.csv</w:t>
+      </w:r>
+    </w:p>
+    <w:p>
+      <w:pPr>
+        <w:autoSpaceDE w:val="0"/>
+        <w:autoSpaceDN w:val="0"/>
+        <w:adjustRightInd w:val="0"/>
+        <w:spacing w:after="0" w:line="240" w:lineRule="auto"/>
+        <w:rPr>
+          <w:rFonts w:ascii="Lucida Console" w:hAnsi="Lucida Console" w:cs="Lucida Console"/>
+          <w:sz w:val="18"/>
+          <w:szCs w:val="18"/>
+        </w:rPr>
+      </w:pPr>
+      <w:r>
+        <w:rPr>
+          <w:rFonts w:ascii="Lucida Console" w:hAnsi="Lucida Console" w:cs="Lucida Console"/>
+          <w:sz w:val="18"/>
+          <w:szCs w:val="18"/>
+        </w:rPr>
+        <w:t xml:space="preserve"> create mode 100644 07-project-1-challenge/code_analysis_files/jhu_xl_analysis_mm_BAK.xlsx</w:t>
+      </w:r>
+    </w:p>
+    <w:p>
+      <w:pPr>
+        <w:autoSpaceDE w:val="0"/>
+        <w:autoSpaceDN w:val="0"/>
+        <w:adjustRightInd w:val="0"/>
+        <w:spacing w:after="0" w:line="240" w:lineRule="auto"/>
+        <w:rPr>
+          <w:rFonts w:ascii="Lucida Console" w:hAnsi="Lucida Console" w:cs="Lucida Console"/>
+          <w:sz w:val="18"/>
+          <w:szCs w:val="18"/>
+        </w:rPr>
+      </w:pPr>
+      <w:r>
+        <w:rPr>
+          <w:rFonts w:ascii="Lucida Console" w:hAnsi="Lucida Console" w:cs="Lucida Console"/>
+          <w:sz w:val="18"/>
+          <w:szCs w:val="18"/>
+        </w:rPr>
+        <w:t xml:space="preserve"> create mode 100644 07-project-1-challenge/</w:t>
+      </w:r>
+      <w:proofErr w:type="spellStart"/>
+      <w:r>
+        <w:rPr>
+          <w:rFonts w:ascii="Lucida Console" w:hAnsi="Lucida Console" w:cs="Lucida Console"/>
+          <w:sz w:val="18"/>
+          <w:szCs w:val="18"/>
+        </w:rPr>
+        <w:t>code_analysis_files</w:t>
+      </w:r>
+      <w:proofErr w:type="spellEnd"/>
+      <w:r>
+        <w:rPr>
+          <w:rFonts w:ascii="Lucida Console" w:hAnsi="Lucida Console" w:cs="Lucida Console"/>
+          <w:sz w:val="18"/>
+          <w:szCs w:val="18"/>
+        </w:rPr>
+        <w:t>/merged_inner1.csv</w:t>
+      </w:r>
+    </w:p>
+    <w:p>
+      <w:pPr>
+        <w:autoSpaceDE w:val="0"/>
+        <w:autoSpaceDN w:val="0"/>
+        <w:adjustRightInd w:val="0"/>
+        <w:spacing w:after="0" w:line="240" w:lineRule="auto"/>
+        <w:rPr>
+          <w:rFonts w:ascii="Lucida Console" w:hAnsi="Lucida Console" w:cs="Lucida Console"/>
+          <w:sz w:val="18"/>
+          <w:szCs w:val="18"/>
+        </w:rPr>
+      </w:pPr>
+      <w:r>
+        <w:rPr>
+          <w:rFonts w:ascii="Lucida Console" w:hAnsi="Lucida Console" w:cs="Lucida Console"/>
+          <w:sz w:val="18"/>
+          <w:szCs w:val="18"/>
+        </w:rPr>
+        <w:t xml:space="preserve"> rewrite 07-project-1-challenge/code_analysis_files/percent-people-fully-vaccinated.csv (74%)</w:t>
+      </w:r>
+    </w:p>
+    <w:p>
+      <w:pPr>
+        <w:autoSpaceDE w:val="0"/>
+        <w:autoSpaceDN w:val="0"/>
+        <w:adjustRightInd w:val="0"/>
+        <w:spacing w:after="0" w:line="240" w:lineRule="auto"/>
+        <w:rPr>
+          <w:rFonts w:ascii="Lucida Console" w:hAnsi="Lucida Console" w:cs="Lucida Console"/>
+          <w:sz w:val="18"/>
+          <w:szCs w:val="18"/>
+        </w:rPr>
+      </w:pPr>
+      <w:r>
+        <w:rPr>
+          <w:rFonts w:ascii="Lucida Console" w:hAnsi="Lucida Console" w:cs="Lucida Console"/>
+          <w:sz w:val="18"/>
+          <w:szCs w:val="18"/>
+        </w:rPr>
+        <w:t xml:space="preserve"> create mode 100644 07-project-1-challenge/code_analysis_files/percent-people-fully-vaccinated_BAK.csv</w:t>
+      </w:r>
+    </w:p>
+    <w:p>
+      <w:pPr>
+        <w:autoSpaceDE w:val="0"/>
+        <w:autoSpaceDN w:val="0"/>
+        <w:adjustRightInd w:val="0"/>
+        <w:spacing w:after="0" w:line="240" w:lineRule="auto"/>
+        <w:rPr>
+          <w:rFonts w:ascii="Lucida Console" w:hAnsi="Lucida Console" w:cs="Lucida Console"/>
+          <w:sz w:val="18"/>
+          <w:szCs w:val="18"/>
+        </w:rPr>
+      </w:pPr>
+      <w:r>
+        <w:rPr>
+          <w:rFonts w:ascii="Lucida Console" w:hAnsi="Lucida Console" w:cs="Lucida Console"/>
+          <w:sz w:val="18"/>
+          <w:szCs w:val="18"/>
+        </w:rPr>
+        <w:t xml:space="preserve"> create mode 100644 07-project-1-challenge/code_analysis_files/time_series_covid19_confirmed_global (1).csv</w:t>
+      </w:r>
+    </w:p>
+    <w:p>
+      <w:pPr>
+        <w:autoSpaceDE w:val="0"/>
+        <w:autoSpaceDN w:val="0"/>
+        <w:adjustRightInd w:val="0"/>
+        <w:spacing w:after="0" w:line="240" w:lineRule="auto"/>
+        <w:rPr>
+          <w:rFonts w:ascii="Lucida Console" w:hAnsi="Lucida Console" w:cs="Lucida Console"/>
+          <w:sz w:val="18"/>
+          <w:szCs w:val="18"/>
+        </w:rPr>
+      </w:pPr>
+      <w:r>
+        <w:rPr>
+          <w:rFonts w:ascii="Lucida Console" w:hAnsi="Lucida Console" w:cs="Lucida Console"/>
+          <w:sz w:val="18"/>
+          <w:szCs w:val="18"/>
+        </w:rPr>
+        <w:t xml:space="preserve"> create mode 100644 07-project-1-challenge/code_analysis_files/time_series_covid19_deaths_global (1).csv</w:t>
+      </w:r>
+    </w:p>
+    <w:p>
+      <w:pPr>
+        <w:autoSpaceDE w:val="0"/>
+        <w:autoSpaceDN w:val="0"/>
+        <w:adjustRightInd w:val="0"/>
+        <w:spacing w:after="0" w:line="240" w:lineRule="auto"/>
+        <w:rPr>
+          <w:rFonts w:ascii="Lucida Console" w:hAnsi="Lucida Console" w:cs="Lucida Console"/>
+          <w:sz w:val="18"/>
+          <w:szCs w:val="18"/>
+        </w:rPr>
+      </w:pPr>
+      <w:r>
+        <w:rPr>
+          <w:rFonts w:ascii="Lucida Console" w:hAnsi="Lucida Console" w:cs="Lucida Console"/>
+          <w:sz w:val="18"/>
+          <w:szCs w:val="18"/>
+        </w:rPr>
+        <w:t xml:space="preserve"> create mode 100644 07-project-1-challenge/code_analysis_files/time_series_covid19_recovered_global (1).csv</w:t>
+      </w:r>
+    </w:p>
+    <w:p>
+      <w:pPr>
+        <w:autoSpaceDE w:val="0"/>
+        <w:autoSpaceDN w:val="0"/>
+        <w:adjustRightInd w:val="0"/>
+        <w:spacing w:after="0" w:line="240" w:lineRule="auto"/>
+        <w:rPr>
+          <w:rFonts w:ascii="Lucida Console" w:hAnsi="Lucida Console" w:cs="Lucida Console"/>
+          <w:sz w:val="18"/>
+          <w:szCs w:val="18"/>
+        </w:rPr>
+      </w:pPr>
+      <w:r>
+        <w:rPr>
+          <w:rFonts w:ascii="Lucida Console" w:hAnsi="Lucida Console" w:cs="Lucida Console"/>
+          <w:sz w:val="18"/>
+          <w:szCs w:val="18"/>
+        </w:rPr>
+        <w:t xml:space="preserve"> create mode 100644 07-project-1-challenge/</w:t>
+      </w:r>
+      <w:proofErr w:type="spellStart"/>
+      <w:r>
+        <w:rPr>
+          <w:rFonts w:ascii="Lucida Console" w:hAnsi="Lucida Console" w:cs="Lucida Console"/>
+          <w:sz w:val="18"/>
+          <w:szCs w:val="18"/>
+        </w:rPr>
+        <w:t>git_trail</w:t>
+      </w:r>
+      <w:proofErr w:type="spellEnd"/>
+      <w:r>
+        <w:rPr>
+          <w:rFonts w:ascii="Lucida Console" w:hAnsi="Lucida Console" w:cs="Lucida Console"/>
+          <w:sz w:val="18"/>
+          <w:szCs w:val="18"/>
+        </w:rPr>
+        <w:t>/</w:t>
+      </w:r>
+      <w:proofErr w:type="spellStart"/>
+      <w:r>
+        <w:rPr>
+          <w:rFonts w:ascii="Lucida Console" w:hAnsi="Lucida Console" w:cs="Lucida Console"/>
+          <w:sz w:val="18"/>
+          <w:szCs w:val="18"/>
+        </w:rPr>
+        <w:t>Github</w:t>
+      </w:r>
+      <w:proofErr w:type="spellEnd"/>
+      <w:r>
+        <w:rPr>
+          <w:rFonts w:ascii="Lucida Console" w:hAnsi="Lucida Console" w:cs="Lucida Console"/>
+          <w:sz w:val="18"/>
+          <w:szCs w:val="18"/>
+        </w:rPr>
+        <w:t xml:space="preserve"> update 22-01-02.docx</w:t>
+      </w:r>
+    </w:p>
+    <w:p>
+      <w:pPr>
+        <w:autoSpaceDE w:val="0"/>
+        <w:autoSpaceDN w:val="0"/>
+        <w:adjustRightInd w:val="0"/>
+        <w:spacing w:after="0" w:line="240" w:lineRule="auto"/>
+        <w:rPr>
+          <w:rFonts w:ascii="Lucida Console" w:hAnsi="Lucida Console" w:cs="Lucida Console"/>
+          <w:sz w:val="18"/>
+          <w:szCs w:val="18"/>
+        </w:rPr>
+      </w:pPr>
+      <w:r>
+        <w:rPr>
+          <w:rFonts w:ascii="Lucida Console" w:hAnsi="Lucida Console" w:cs="Lucida Console"/>
+          <w:sz w:val="18"/>
+          <w:szCs w:val="18"/>
+        </w:rPr>
+        <w:t xml:space="preserve"> create mode 100644 07-project-1-challenge/</w:t>
+      </w:r>
+      <w:proofErr w:type="spellStart"/>
+      <w:r>
+        <w:rPr>
+          <w:rFonts w:ascii="Lucida Console" w:hAnsi="Lucida Console" w:cs="Lucida Console"/>
+          <w:sz w:val="18"/>
+          <w:szCs w:val="18"/>
+        </w:rPr>
+        <w:t>git_trail</w:t>
+      </w:r>
+      <w:proofErr w:type="spellEnd"/>
+      <w:r>
+        <w:rPr>
+          <w:rFonts w:ascii="Lucida Console" w:hAnsi="Lucida Console" w:cs="Lucida Console"/>
+          <w:sz w:val="18"/>
+          <w:szCs w:val="18"/>
+        </w:rPr>
+        <w:t>/</w:t>
+      </w:r>
+      <w:proofErr w:type="spellStart"/>
+      <w:r>
+        <w:rPr>
+          <w:rFonts w:ascii="Lucida Console" w:hAnsi="Lucida Console" w:cs="Lucida Console"/>
+          <w:sz w:val="18"/>
+          <w:szCs w:val="18"/>
+        </w:rPr>
+        <w:t>Github</w:t>
+      </w:r>
+      <w:proofErr w:type="spellEnd"/>
+      <w:r>
+        <w:rPr>
+          <w:rFonts w:ascii="Lucida Console" w:hAnsi="Lucida Console" w:cs="Lucida Console"/>
+          <w:sz w:val="18"/>
+          <w:szCs w:val="18"/>
+        </w:rPr>
+        <w:t xml:space="preserve"> updates 22-01-03.docx</w:t>
+      </w:r>
+    </w:p>
+    <w:p>
+      <w:pPr>
+        <w:autoSpaceDE w:val="0"/>
+        <w:autoSpaceDN w:val="0"/>
+        <w:adjustRightInd w:val="0"/>
+        <w:spacing w:after="0" w:line="240" w:lineRule="auto"/>
+        <w:rPr>
+          <w:rFonts w:ascii="Lucida Console" w:hAnsi="Lucida Console" w:cs="Lucida Console"/>
+          <w:sz w:val="18"/>
+          <w:szCs w:val="18"/>
+        </w:rPr>
+      </w:pPr>
+      <w:r>
+        <w:rPr>
+          <w:rFonts w:ascii="Lucida Console" w:hAnsi="Lucida Console" w:cs="Lucida Console"/>
+          <w:sz w:val="18"/>
+          <w:szCs w:val="18"/>
+        </w:rPr>
+        <w:t xml:space="preserve"> create mode 100644 07-project-1-challenge/</w:t>
+      </w:r>
+      <w:proofErr w:type="spellStart"/>
+      <w:r>
+        <w:rPr>
+          <w:rFonts w:ascii="Lucida Console" w:hAnsi="Lucida Console" w:cs="Lucida Console"/>
+          <w:sz w:val="18"/>
+          <w:szCs w:val="18"/>
+        </w:rPr>
+        <w:t>team_update</w:t>
+      </w:r>
+      <w:proofErr w:type="spellEnd"/>
+      <w:r>
+        <w:rPr>
+          <w:rFonts w:ascii="Lucida Console" w:hAnsi="Lucida Console" w:cs="Lucida Console"/>
+          <w:sz w:val="18"/>
+          <w:szCs w:val="18"/>
+        </w:rPr>
+        <w:t xml:space="preserve"> 22-01-02.docx</w:t>
+      </w:r>
+    </w:p>
+    <w:p>
+      <w:pPr>
+        <w:autoSpaceDE w:val="0"/>
+        <w:autoSpaceDN w:val="0"/>
+        <w:adjustRightInd w:val="0"/>
+        <w:spacing w:after="0" w:line="240" w:lineRule="auto"/>
+        <w:rPr>
+          <w:rFonts w:ascii="Lucida Console" w:hAnsi="Lucida Console" w:cs="Lucida Console"/>
+          <w:sz w:val="18"/>
+          <w:szCs w:val="18"/>
+        </w:rPr>
+      </w:pPr>
+      <w:r>
+        <w:rPr>
+          <w:rFonts w:ascii="Lucida Console" w:hAnsi="Lucida Console" w:cs="Lucida Console"/>
+          <w:sz w:val="18"/>
+          <w:szCs w:val="18"/>
+        </w:rPr>
+        <w:t xml:space="preserve"> create mode 100644 07-project-1-challenge/team_update_two_22-01-02.docx</w:t>
+      </w:r>
+    </w:p>
+    <w:p>
+      <w:pPr>
+        <w:autoSpaceDE w:val="0"/>
+        <w:autoSpaceDN w:val="0"/>
+        <w:adjustRightInd w:val="0"/>
+        <w:spacing w:after="0" w:line="240" w:lineRule="auto"/>
+        <w:rPr>
+          <w:rFonts w:ascii="Lucida Console" w:hAnsi="Lucida Console" w:cs="Lucida Console"/>
+          <w:sz w:val="18"/>
+          <w:szCs w:val="18"/>
+        </w:rPr>
+      </w:pPr>
+      <w:r>
+        <w:rPr>
+          <w:rFonts w:ascii="Lucida Console" w:hAnsi="Lucida Console" w:cs="Lucida Console"/>
+          <w:sz w:val="18"/>
+          <w:szCs w:val="18"/>
+        </w:rPr>
+        <w:t>(base)</w:t>
+      </w:r>
+    </w:p>
+    <w:p>
+      <w:pPr>
+        <w:autoSpaceDE w:val="0"/>
+        <w:autoSpaceDN w:val="0"/>
+        <w:adjustRightInd w:val="0"/>
+        <w:spacing w:after="0" w:line="240" w:lineRule="auto"/>
+        <w:rPr>
+          <w:rFonts w:ascii="Lucida Console" w:hAnsi="Lucida Console" w:cs="Lucida Console"/>
+          <w:color w:val="00BFBF"/>
+          <w:sz w:val="18"/>
+          <w:szCs w:val="18"/>
+        </w:rPr>
+      </w:pPr>
+      <w:r>
+        <w:rPr>
+          <w:rFonts w:ascii="Lucida Console" w:hAnsi="Lucida Console" w:cs="Lucida Console"/>
+          <w:color w:val="00BF00"/>
+          <w:sz w:val="18"/>
+          <w:szCs w:val="18"/>
+        </w:rPr>
+        <w:t xml:space="preserve">mikem@LAPTOP-KTHD3BDM </w:t>
+      </w:r>
+      <w:r>
+        <w:rPr>
+          <w:rFonts w:ascii="Lucida Console" w:hAnsi="Lucida Console" w:cs="Lucida Console"/>
+          <w:color w:val="BF00BF"/>
+          <w:sz w:val="18"/>
+          <w:szCs w:val="18"/>
+        </w:rPr>
+        <w:t xml:space="preserve">MINGW64 </w:t>
+      </w:r>
+      <w:r>
+        <w:rPr>
+          <w:rFonts w:ascii="Lucida Console" w:hAnsi="Lucida Console" w:cs="Lucida Console"/>
+          <w:color w:val="BFBF00"/>
+          <w:sz w:val="18"/>
+          <w:szCs w:val="18"/>
+        </w:rPr>
+        <w:t>~/Desktop/project_1</w:t>
+      </w:r>
+      <w:r>
+        <w:rPr>
+          <w:rFonts w:ascii="Lucida Console" w:hAnsi="Lucida Console" w:cs="Lucida Console"/>
+          <w:color w:val="00BFBF"/>
+          <w:sz w:val="18"/>
+          <w:szCs w:val="18"/>
+        </w:rPr>
+        <w:t xml:space="preserve"> (main)</w:t>
+      </w:r>
+    </w:p>
+    <w:p>
+      <w:pPr>
+        <w:autoSpaceDE w:val="0"/>
+        <w:autoSpaceDN w:val="0"/>
+        <w:adjustRightInd w:val="0"/>
+        <w:spacing w:after="0" w:line="240" w:lineRule="auto"/>
+        <w:rPr>
+          <w:rFonts w:ascii="Lucida Console" w:hAnsi="Lucida Console" w:cs="Lucida Console"/>
+          <w:sz w:val="18"/>
+          <w:szCs w:val="18"/>
+        </w:rPr>
+      </w:pPr>
+      <w:r>
+        <w:rPr>
+          <w:rFonts w:ascii="Lucida Console" w:hAnsi="Lucida Console" w:cs="Lucida Console"/>
+          <w:sz w:val="18"/>
+          <w:szCs w:val="18"/>
+        </w:rPr>
+        <w:t>$ git push</w:t>
+      </w:r>
+    </w:p>
+    <w:p>
+      <w:pPr>
+        <w:autoSpaceDE w:val="0"/>
+        <w:autoSpaceDN w:val="0"/>
+        <w:adjustRightInd w:val="0"/>
+        <w:spacing w:after="0" w:line="240" w:lineRule="auto"/>
+        <w:rPr>
+          <w:rFonts w:ascii="Lucida Console" w:hAnsi="Lucida Console" w:cs="Lucida Console"/>
+          <w:sz w:val="18"/>
+          <w:szCs w:val="18"/>
+        </w:rPr>
+      </w:pPr>
+      <w:r>
+        <w:rPr>
+          <w:rFonts w:ascii="Lucida Console" w:hAnsi="Lucida Console" w:cs="Lucida Console"/>
+          <w:sz w:val="18"/>
+          <w:szCs w:val="18"/>
+        </w:rPr>
+        <w:t>Enumerating objects: 34, done.</w:t>
+      </w:r>
+    </w:p>
+    <w:p>
+      <w:pPr>
+        <w:autoSpaceDE w:val="0"/>
+        <w:autoSpaceDN w:val="0"/>
+        <w:adjustRightInd w:val="0"/>
+        <w:spacing w:after="0" w:line="240" w:lineRule="auto"/>
+        <w:rPr>
+          <w:rFonts w:ascii="Lucida Console" w:hAnsi="Lucida Console" w:cs="Lucida Console"/>
+          <w:sz w:val="18"/>
+          <w:szCs w:val="18"/>
+        </w:rPr>
+      </w:pPr>
+      <w:r>
+        <w:rPr>
+          <w:rFonts w:ascii="Lucida Console" w:hAnsi="Lucida Console" w:cs="Lucida Console"/>
+          <w:sz w:val="18"/>
+          <w:szCs w:val="18"/>
+        </w:rPr>
+        <w:t>Counting objects: 100% (34/34), done.</w:t>
+      </w:r>
+    </w:p>
+    <w:p>
+      <w:pPr>
+        <w:autoSpaceDE w:val="0"/>
+        <w:autoSpaceDN w:val="0"/>
+        <w:adjustRightInd w:val="0"/>
+        <w:spacing w:after="0" w:line="240" w:lineRule="auto"/>
+        <w:rPr>
+          <w:rFonts w:ascii="Lucida Console" w:hAnsi="Lucida Console" w:cs="Lucida Console"/>
+          <w:sz w:val="18"/>
+          <w:szCs w:val="18"/>
+        </w:rPr>
+      </w:pPr>
+      <w:r>
+        <w:rPr>
+          <w:rFonts w:ascii="Lucida Console" w:hAnsi="Lucida Console" w:cs="Lucida Console"/>
+          <w:sz w:val="18"/>
+          <w:szCs w:val="18"/>
+        </w:rPr>
+        <w:t>Delta compression using up to 8 threads</w:t>
+      </w:r>
+    </w:p>
+    <w:p>
+      <w:pPr>
+        <w:autoSpaceDE w:val="0"/>
+        <w:autoSpaceDN w:val="0"/>
+        <w:adjustRightInd w:val="0"/>
+        <w:spacing w:after="0" w:line="240" w:lineRule="auto"/>
+        <w:rPr>
+          <w:rFonts w:ascii="Lucida Console" w:hAnsi="Lucida Console" w:cs="Lucida Console"/>
+          <w:sz w:val="18"/>
+          <w:szCs w:val="18"/>
+        </w:rPr>
+      </w:pPr>
+      <w:r>
+        <w:rPr>
+          <w:rFonts w:ascii="Lucida Console" w:hAnsi="Lucida Console" w:cs="Lucida Console"/>
+          <w:sz w:val="18"/>
+          <w:szCs w:val="18"/>
+        </w:rPr>
+        <w:t>Compressing objects: 100% (23/23), done.</w:t>
+      </w:r>
+    </w:p>
+    <w:p>
+      <w:pPr>
+        <w:autoSpaceDE w:val="0"/>
+        <w:autoSpaceDN w:val="0"/>
+        <w:adjustRightInd w:val="0"/>
+        <w:spacing w:after="0" w:line="240" w:lineRule="auto"/>
+        <w:rPr>
+          <w:rFonts w:ascii="Lucida Console" w:hAnsi="Lucida Console" w:cs="Lucida Console"/>
+          <w:sz w:val="18"/>
+          <w:szCs w:val="18"/>
+        </w:rPr>
+      </w:pPr>
+      <w:r>
+        <w:rPr>
+          <w:rFonts w:ascii="Lucida Console" w:hAnsi="Lucida Console" w:cs="Lucida Console"/>
+          <w:sz w:val="18"/>
+          <w:szCs w:val="18"/>
+        </w:rPr>
+        <w:t>Writing objects: 100% (23/23), 1.25 MiB | 1.07 MiB/s, done.</w:t>
+      </w:r>
+    </w:p>
+    <w:p>
+      <w:pPr>
+        <w:autoSpaceDE w:val="0"/>
+        <w:autoSpaceDN w:val="0"/>
+        <w:adjustRightInd w:val="0"/>
+        <w:spacing w:after="0" w:line="240" w:lineRule="auto"/>
+        <w:rPr>
+          <w:rFonts w:ascii="Lucida Console" w:hAnsi="Lucida Console" w:cs="Lucida Console"/>
+          <w:sz w:val="18"/>
+          <w:szCs w:val="18"/>
+        </w:rPr>
+      </w:pPr>
+      <w:r>
+        <w:rPr>
+          <w:rFonts w:ascii="Lucida Console" w:hAnsi="Lucida Console" w:cs="Lucida Console"/>
+          <w:sz w:val="18"/>
+          <w:szCs w:val="18"/>
+        </w:rPr>
+        <w:t>Total 23 (delta 10), reused 0 (delta 0), pack-reused 0</w:t>
+      </w:r>
+    </w:p>
+    <w:p>
+      <w:pPr>
+        <w:autoSpaceDE w:val="0"/>
+        <w:autoSpaceDN w:val="0"/>
+        <w:adjustRightInd w:val="0"/>
+        <w:spacing w:after="0" w:line="240" w:lineRule="auto"/>
+        <w:rPr>
+          <w:rFonts w:ascii="Lucida Console" w:hAnsi="Lucida Console" w:cs="Lucida Console"/>
+          <w:sz w:val="18"/>
+          <w:szCs w:val="18"/>
+        </w:rPr>
+      </w:pPr>
+      <w:r>
+        <w:rPr>
+          <w:rFonts w:ascii="Lucida Console" w:hAnsi="Lucida Console" w:cs="Lucida Console"/>
+          <w:sz w:val="18"/>
+          <w:szCs w:val="18"/>
+        </w:rPr>
+        <w:t>remote: Resolving deltas: 100% (10/10), completed with 7 local objects.</w:t>
+      </w:r>
+    </w:p>
+    <w:p>
+      <w:pPr>
+        <w:autoSpaceDE w:val="0"/>
+        <w:autoSpaceDN w:val="0"/>
+        <w:adjustRightInd w:val="0"/>
+        <w:spacing w:after="0" w:line="240" w:lineRule="auto"/>
+        <w:rPr>
+          <w:rFonts w:ascii="Lucida Console" w:hAnsi="Lucida Console" w:cs="Lucida Console"/>
+          <w:sz w:val="18"/>
+          <w:szCs w:val="18"/>
+        </w:rPr>
+      </w:pPr>
+      <w:r>
+        <w:rPr>
+          <w:rFonts w:ascii="Lucida Console" w:hAnsi="Lucida Console" w:cs="Lucida Console"/>
+          <w:sz w:val="18"/>
+          <w:szCs w:val="18"/>
+        </w:rPr>
+        <w:t>To https://github.com/MikeMurf/project_1.git</w:t>
+      </w:r>
+    </w:p>
+    <w:p>
+      <w:pPr>
+        <w:autoSpaceDE w:val="0"/>
+        <w:autoSpaceDN w:val="0"/>
+        <w:adjustRightInd w:val="0"/>
+        <w:spacing w:after="0" w:line="240" w:lineRule="auto"/>
+        <w:rPr>
+          <w:rFonts w:ascii="Lucida Console" w:hAnsi="Lucida Console" w:cs="Lucida Console"/>
+          <w:sz w:val="18"/>
+          <w:szCs w:val="18"/>
+        </w:rPr>
+      </w:pPr>
+      <w:r>
+        <w:rPr>
+          <w:rFonts w:ascii="Lucida Console" w:hAnsi="Lucida Console" w:cs="Lucida Console"/>
+          <w:sz w:val="18"/>
+          <w:szCs w:val="18"/>
+        </w:rPr>
+        <w:t xml:space="preserve">   2ab5d69..afac4c</w:t>
+      </w:r>
+      <w:proofErr w:type="gramStart"/>
+      <w:r>
+        <w:rPr>
+          <w:rFonts w:ascii="Lucida Console" w:hAnsi="Lucida Console" w:cs="Lucida Console"/>
+          <w:sz w:val="18"/>
+          <w:szCs w:val="18"/>
+        </w:rPr>
+        <w:t>0  main</w:t>
+      </w:r>
+      <w:proofErr w:type="gramEnd"/>
+      <w:r>
+        <w:rPr>
+          <w:rFonts w:ascii="Lucida Console" w:hAnsi="Lucida Console" w:cs="Lucida Console"/>
+          <w:sz w:val="18"/>
+          <w:szCs w:val="18"/>
+        </w:rPr>
+        <w:t xml:space="preserve"> -&gt; main</w:t>
+      </w:r>
+    </w:p>
+    <w:p>
+      <w:pPr>
+        <w:autoSpaceDE w:val="0"/>
+        <w:autoSpaceDN w:val="0"/>
+        <w:adjustRightInd w:val="0"/>
+        <w:spacing w:after="0" w:line="240" w:lineRule="auto"/>
+        <w:rPr>
+          <w:rFonts w:ascii="Lucida Console" w:hAnsi="Lucida Console" w:cs="Lucida Console"/>
+          <w:sz w:val="18"/>
+          <w:szCs w:val="18"/>
+        </w:rPr>
+      </w:pPr>
+      <w:r>
+        <w:rPr>
+          <w:rFonts w:ascii="Lucida Console" w:hAnsi="Lucida Console" w:cs="Lucida Console"/>
+          <w:sz w:val="18"/>
+          <w:szCs w:val="18"/>
+        </w:rPr>
+        <w:t>(base)</w:t>
+      </w:r>
+    </w:p>
+    <w:p>
+      <w:pPr>
+        <w:autoSpaceDE w:val="0"/>
+        <w:autoSpaceDN w:val="0"/>
+        <w:adjustRightInd w:val="0"/>
+        <w:spacing w:after="0" w:line="240" w:lineRule="auto"/>
+        <w:rPr>
+          <w:rFonts w:ascii="Lucida Console" w:hAnsi="Lucida Console" w:cs="Lucida Console"/>
+          <w:color w:val="00BFBF"/>
+          <w:sz w:val="18"/>
+          <w:szCs w:val="18"/>
+        </w:rPr>
+      </w:pPr>
+      <w:r>
+        <w:rPr>
+          <w:rFonts w:ascii="Lucida Console" w:hAnsi="Lucida Console" w:cs="Lucida Console"/>
+          <w:color w:val="00BF00"/>
+          <w:sz w:val="18"/>
+          <w:szCs w:val="18"/>
+        </w:rPr>
+        <w:t xml:space="preserve">mikem@LAPTOP-KTHD3BDM </w:t>
+      </w:r>
+      <w:r>
+        <w:rPr>
+          <w:rFonts w:ascii="Lucida Console" w:hAnsi="Lucida Console" w:cs="Lucida Console"/>
+          <w:color w:val="BF00BF"/>
+          <w:sz w:val="18"/>
+          <w:szCs w:val="18"/>
+        </w:rPr>
+        <w:t xml:space="preserve">MINGW64 </w:t>
+      </w:r>
+      <w:r>
+        <w:rPr>
+          <w:rFonts w:ascii="Lucida Console" w:hAnsi="Lucida Console" w:cs="Lucida Console"/>
+          <w:color w:val="BFBF00"/>
+          <w:sz w:val="18"/>
+          <w:szCs w:val="18"/>
+        </w:rPr>
+        <w:t>~/Desktop/project_1</w:t>
+      </w:r>
+      <w:r>
+        <w:rPr>
+          <w:rFonts w:ascii="Lucida Console" w:hAnsi="Lucida Console" w:cs="Lucida Console"/>
+          <w:color w:val="00BFBF"/>
+          <w:sz w:val="18"/>
+          <w:szCs w:val="18"/>
+        </w:rPr>
+        <w:t xml:space="preserve"> (main)</w:t>
+      </w:r>
+    </w:p>
+    <w:p>
+      <w:pPr>
+        <w:autoSpaceDE w:val="0"/>
+        <w:autoSpaceDN w:val="0"/>
+        <w:adjustRightInd w:val="0"/>
+        <w:spacing w:after="0" w:line="240" w:lineRule="auto"/>
+        <w:rPr>
+          <w:rFonts w:ascii="Lucida Console" w:hAnsi="Lucida Console" w:cs="Lucida Console"/>
+          <w:sz w:val="18"/>
+          <w:szCs w:val="18"/>
+        </w:rPr>
+      </w:pPr>
+      <w:r>
+        <w:rPr>
+          <w:rFonts w:ascii="Lucida Console" w:hAnsi="Lucida Console" w:cs="Lucida Console"/>
+          <w:sz w:val="18"/>
+          <w:szCs w:val="18"/>
+        </w:rPr>
+        <w:t>$ git status</w:t>
+      </w:r>
+    </w:p>
+    <w:p>
+      <w:pPr>
+        <w:autoSpaceDE w:val="0"/>
+        <w:autoSpaceDN w:val="0"/>
+        <w:adjustRightInd w:val="0"/>
+        <w:spacing w:after="0" w:line="240" w:lineRule="auto"/>
+        <w:rPr>
+          <w:rFonts w:ascii="Lucida Console" w:hAnsi="Lucida Console" w:cs="Lucida Console"/>
+          <w:sz w:val="18"/>
+          <w:szCs w:val="18"/>
+        </w:rPr>
+      </w:pPr>
+      <w:r>
+        <w:rPr>
+          <w:rFonts w:ascii="Lucida Console" w:hAnsi="Lucida Console" w:cs="Lucida Console"/>
+          <w:sz w:val="18"/>
+          <w:szCs w:val="18"/>
+        </w:rPr>
+        <w:t>On branch main</w:t>
+      </w:r>
+    </w:p>
+    <w:p>
+      <w:pPr>
+        <w:autoSpaceDE w:val="0"/>
+        <w:autoSpaceDN w:val="0"/>
+        <w:adjustRightInd w:val="0"/>
+        <w:spacing w:after="0" w:line="240" w:lineRule="auto"/>
+        <w:rPr>
+          <w:rFonts w:ascii="Lucida Console" w:hAnsi="Lucida Console" w:cs="Lucida Console"/>
+          <w:sz w:val="18"/>
+          <w:szCs w:val="18"/>
+        </w:rPr>
+      </w:pPr>
+      <w:r>
+        <w:rPr>
+          <w:rFonts w:ascii="Lucida Console" w:hAnsi="Lucida Console" w:cs="Lucida Console"/>
+          <w:sz w:val="18"/>
+          <w:szCs w:val="18"/>
+        </w:rPr>
+        <w:t>Your branch is up to date with 'origin/main'.</w:t>
+      </w:r>
+    </w:p>
+    <w:p>
+      <w:pPr>
+        <w:autoSpaceDE w:val="0"/>
+        <w:autoSpaceDN w:val="0"/>
+        <w:adjustRightInd w:val="0"/>
+        <w:spacing w:after="0" w:line="240" w:lineRule="auto"/>
+        <w:rPr>
+          <w:rFonts w:ascii="Lucida Console" w:hAnsi="Lucida Console" w:cs="Lucida Console"/>
+          <w:sz w:val="18"/>
+          <w:szCs w:val="18"/>
+        </w:rPr>
+      </w:pPr>
+    </w:p>
+    <w:p>
+      <w:pPr>
+        <w:autoSpaceDE w:val="0"/>
+        <w:autoSpaceDN w:val="0"/>
+        <w:adjustRightInd w:val="0"/>
+        <w:spacing w:after="0" w:line="240" w:lineRule="auto"/>
+        <w:rPr>
+          <w:rFonts w:ascii="Lucida Console" w:hAnsi="Lucida Console" w:cs="Lucida Console"/>
+          <w:sz w:val="18"/>
+          <w:szCs w:val="18"/>
+        </w:rPr>
+      </w:pPr>
+      <w:r>
+        <w:rPr>
+          <w:rFonts w:ascii="Lucida Console" w:hAnsi="Lucida Console" w:cs="Lucida Console"/>
+          <w:sz w:val="18"/>
+          <w:szCs w:val="18"/>
+        </w:rPr>
+        <w:t>nothing to commit, working tree clean</w:t>
+      </w:r>
+    </w:p>
+    <w:p>
+      <w:pPr>
+        <w:autoSpaceDE w:val="0"/>
+        <w:autoSpaceDN w:val="0"/>
+        <w:adjustRightInd w:val="0"/>
+        <w:spacing w:after="0" w:line="240" w:lineRule="auto"/>
+        <w:rPr>
+          <w:rFonts w:ascii="Lucida Console" w:hAnsi="Lucida Console" w:cs="Lucida Console"/>
+          <w:sz w:val="18"/>
+          <w:szCs w:val="18"/>
+        </w:rPr>
+      </w:pPr>
+      <w:r>
+        <w:rPr>
+          <w:rFonts w:ascii="Lucida Console" w:hAnsi="Lucida Console" w:cs="Lucida Console"/>
+          <w:sz w:val="18"/>
+          <w:szCs w:val="18"/>
+        </w:rPr>
+        <w:t>(base)</w:t>
+      </w:r>
+    </w:p>
+    <w:p>
+      <w:pPr>
+        <w:autoSpaceDE w:val="0"/>
+        <w:autoSpaceDN w:val="0"/>
+        <w:adjustRightInd w:val="0"/>
+        <w:spacing w:after="0" w:line="240" w:lineRule="auto"/>
+        <w:rPr>
+          <w:rFonts w:ascii="Lucida Console" w:hAnsi="Lucida Console" w:cs="Lucida Console"/>
+          <w:color w:val="00BFBF"/>
+          <w:sz w:val="18"/>
+          <w:szCs w:val="18"/>
+        </w:rPr>
+      </w:pPr>
+      <w:r>
+        <w:rPr>
+          <w:rFonts w:ascii="Lucida Console" w:hAnsi="Lucida Console" w:cs="Lucida Console"/>
+          <w:color w:val="00BF00"/>
+          <w:sz w:val="18"/>
+          <w:szCs w:val="18"/>
+        </w:rPr>
+        <w:t xml:space="preserve">mikem@LAPTOP-KTHD3BDM </w:t>
+      </w:r>
+      <w:r>
+        <w:rPr>
+          <w:rFonts w:ascii="Lucida Console" w:hAnsi="Lucida Console" w:cs="Lucida Console"/>
+          <w:color w:val="BF00BF"/>
+          <w:sz w:val="18"/>
+          <w:szCs w:val="18"/>
+        </w:rPr>
+        <w:t xml:space="preserve">MINGW64 </w:t>
+      </w:r>
+      <w:r>
+        <w:rPr>
+          <w:rFonts w:ascii="Lucida Console" w:hAnsi="Lucida Console" w:cs="Lucida Console"/>
+          <w:color w:val="BFBF00"/>
+          <w:sz w:val="18"/>
+          <w:szCs w:val="18"/>
+        </w:rPr>
+        <w:t>~/Desktop/project_1</w:t>
+      </w:r>
+      <w:r>
+        <w:rPr>
+          <w:rFonts w:ascii="Lucida Console" w:hAnsi="Lucida Console" w:cs="Lucida Console"/>
+          <w:color w:val="00BFBF"/>
+          <w:sz w:val="18"/>
+          <w:szCs w:val="18"/>
+        </w:rPr>
+        <w:t xml:space="preserve"> (main)</w:t>
+      </w:r>
+    </w:p>
+    <w:p>
+      <w:pPr>
+        <w:autoSpaceDE w:val="0"/>
+        <w:autoSpaceDN w:val="0"/>
+        <w:adjustRightInd w:val="0"/>
+        <w:spacing w:after="0" w:line="240" w:lineRule="auto"/>
+        <w:rPr>
+          <w:rFonts w:ascii="Lucida Console" w:hAnsi="Lucida Console" w:cs="Lucida Console"/>
+          <w:sz w:val="18"/>
+          <w:szCs w:val="18"/>
+        </w:rPr>
+      </w:pPr>
+      <w:r>
+        <w:rPr>
+          <w:rFonts w:ascii="Lucida Console" w:hAnsi="Lucida Console" w:cs="Lucida Console"/>
+          <w:sz w:val="18"/>
+          <w:szCs w:val="18"/>
+        </w:rPr>
+        <w:t>$</w:t>
+      </w:r>
+    </w:p>
+    <w:p/>
     <w:p/>
     <w:sectPr>
       <w:pgSz w:w="11906" w:h="16838"/>

</xml_diff>